<commit_message>
adding revised project proposal
</commit_message>
<xml_diff>
--- a/doc/project_proposal_r.docx
+++ b/doc/project_proposal_r.docx
@@ -203,6 +203,14 @@
     <w:p>
       <w:pPr>
         <w:rPr>
+          <w:rFonts w:ascii="Times New Roman" w:eastAsia="Times New Roman" w:hAnsi="Times New Roman" w:cs="Times New Roman"/>
+          <w:color w:val="000000"/>
+        </w:rPr>
+      </w:pPr>
+    </w:p>
+    <w:p>
+      <w:pPr>
+        <w:rPr>
           <w:rFonts w:ascii="Times" w:eastAsia="Times New Roman" w:hAnsi="Times" w:cs="Times New Roman"/>
           <w:color w:val="000000"/>
           <w:sz w:val="28"/>
@@ -223,20 +231,47 @@
       <w:pPr>
         <w:jc w:val="both"/>
         <w:rPr>
-          <w:rFonts w:ascii="Times" w:hAnsi="Times" w:cs="Times New Roman"/>
-          <w:color w:val="000000"/>
-          <w:sz w:val="24"/>
-          <w:szCs w:val="24"/>
-        </w:rPr>
-      </w:pPr>
-      <w:r>
-        <w:rPr>
-          <w:rFonts w:ascii="Times New Roman" w:hAnsi="Times New Roman" w:cs="Times New Roman"/>
-          <w:color w:val="000000"/>
-          <w:sz w:val="24"/>
-          <w:szCs w:val="24"/>
-        </w:rPr>
-        <w:t>We aim to create an interactive music game featuring real instruments. The game will contain a number of songs that a user can play along with. The game mechanic will be styled after Guitar Hero: while a song is playing its notes will move across the screen and the player must play the notes on a controller at the correct time. Scoring is judged by the accuracy of the selected note and its timing.</w:t>
+          <w:rFonts w:ascii="Times New Roman" w:hAnsi="Times New Roman" w:cs="Times New Roman"/>
+          <w:color w:val="000000"/>
+          <w:sz w:val="24"/>
+          <w:szCs w:val="24"/>
+        </w:rPr>
+      </w:pPr>
+      <w:r>
+        <w:rPr>
+          <w:rFonts w:ascii="Times New Roman" w:hAnsi="Times New Roman" w:cs="Times New Roman"/>
+          <w:color w:val="000000"/>
+          <w:sz w:val="24"/>
+          <w:szCs w:val="24"/>
+        </w:rPr>
+        <w:t>We aim to create an interactive music game featuring real instruments. The game will contain a number of songs that a</w:t>
+      </w:r>
+      <w:r>
+        <w:rPr>
+          <w:rFonts w:ascii="Times New Roman" w:hAnsi="Times New Roman" w:cs="Times New Roman"/>
+          <w:color w:val="000000"/>
+          <w:sz w:val="24"/>
+          <w:szCs w:val="24"/>
+        </w:rPr>
+        <w:t xml:space="preserve"> user</w:t>
+      </w:r>
+      <w:r>
+        <w:rPr>
+          <w:rFonts w:ascii="Times New Roman" w:hAnsi="Times New Roman" w:cs="Times New Roman"/>
+          <w:color w:val="000000"/>
+          <w:sz w:val="24"/>
+          <w:szCs w:val="24"/>
+        </w:rPr>
+        <w:t xml:space="preserve"> can play along with. The game mechanic will be styled after Guitar Hero: while a song is playing its notes will move across the screen and the player must play the notes at the correct time. However, </w:t>
+      </w:r>
+      <w:r>
+        <w:rPr>
+          <w:rFonts w:ascii="Times New Roman" w:hAnsi="Times New Roman" w:cs="Times New Roman"/>
+          <w:color w:val="000000"/>
+          <w:sz w:val="24"/>
+          <w:szCs w:val="24"/>
+        </w:rPr>
+        <w:t>unlike Guitar Hero, which confines itself to five “notes” and a plastic controller, we aspire to let users play along with real instruments instead.</w:t>
       </w:r>
       <w:r>
         <w:rPr>
@@ -254,7 +289,7 @@
           <w:sz w:val="24"/>
           <w:szCs w:val="24"/>
         </w:rPr>
-        <w:tab/>
+        <w:t>Gamers will be able to both engage with their music and gain actual musical skill.</w:t>
       </w:r>
     </w:p>
     <w:p>
@@ -274,16 +309,52 @@
           <w:sz w:val="24"/>
           <w:szCs w:val="24"/>
         </w:rPr>
-        <w:t xml:space="preserve">However, one of Guitar Hero’s greatest downfalls is that it restricts itself to just five “notes” and the player does not learn anything about playing music. We aspire to let users play real instruments instead. By taking a FFT (Fast Fourier Transform) of a live instrument the game will identify the pitch being played and score the note on its pitch and timing accuracy. Gamers will be able to engage with their music like Guitar Hero had let them do so before, all while </w:t>
-      </w:r>
-      <w:r>
-        <w:rPr>
-          <w:rFonts w:ascii="Times New Roman" w:hAnsi="Times New Roman" w:cs="Times New Roman"/>
-          <w:color w:val="000000"/>
-          <w:sz w:val="24"/>
-          <w:szCs w:val="24"/>
-        </w:rPr>
-        <w:t>playing real instruments.</w:t>
+        <w:t>By taking a FFT (Fast Fourier Transform) of a live instrument</w:t>
+      </w:r>
+      <w:r>
+        <w:rPr>
+          <w:rFonts w:ascii="Times New Roman" w:hAnsi="Times New Roman" w:cs="Times New Roman"/>
+          <w:color w:val="000000"/>
+          <w:sz w:val="24"/>
+          <w:szCs w:val="24"/>
+        </w:rPr>
+        <w:t>,</w:t>
+      </w:r>
+      <w:r>
+        <w:rPr>
+          <w:rFonts w:ascii="Times New Roman" w:hAnsi="Times New Roman" w:cs="Times New Roman"/>
+          <w:color w:val="000000"/>
+          <w:sz w:val="24"/>
+          <w:szCs w:val="24"/>
+        </w:rPr>
+        <w:t xml:space="preserve"> the game will </w:t>
+      </w:r>
+      <w:r>
+        <w:rPr>
+          <w:rFonts w:ascii="Times New Roman" w:hAnsi="Times New Roman" w:cs="Times New Roman"/>
+          <w:color w:val="000000"/>
+          <w:sz w:val="24"/>
+          <w:szCs w:val="24"/>
+        </w:rPr>
+        <w:t xml:space="preserve">identify the pitch being played </w:t>
+      </w:r>
+      <w:r>
+        <w:rPr>
+          <w:rFonts w:ascii="Times New Roman" w:hAnsi="Times New Roman" w:cs="Times New Roman"/>
+          <w:color w:val="000000"/>
+          <w:sz w:val="24"/>
+          <w:szCs w:val="24"/>
+        </w:rPr>
+        <w:t>and score the note on its pitch and timing accuracy.</w:t>
+      </w:r>
+      <w:r>
+        <w:rPr>
+          <w:rFonts w:ascii="Times New Roman" w:hAnsi="Times New Roman" w:cs="Times New Roman"/>
+          <w:color w:val="000000"/>
+          <w:sz w:val="24"/>
+          <w:szCs w:val="24"/>
+        </w:rPr>
+        <w:t xml:space="preserve"> The game will let users play along with almost any monophonic instrument.</w:t>
       </w:r>
     </w:p>
     <w:p>
@@ -295,6 +366,7 @@
           <w:szCs w:val="28"/>
         </w:rPr>
       </w:pPr>
+      <w:proofErr w:type="gramStart"/>
       <w:r>
         <w:rPr>
           <w:rFonts w:ascii="Times New Roman" w:eastAsia="Times New Roman" w:hAnsi="Times New Roman" w:cs="Times New Roman"/>
@@ -305,6 +377,7 @@
         <w:lastRenderedPageBreak/>
         <w:t>2 Design Overview</w:t>
       </w:r>
+      <w:proofErr w:type="gramEnd"/>
     </w:p>
     <w:p>
       <w:pPr>
@@ -350,16 +423,7 @@
           <w:sz w:val="24"/>
           <w:szCs w:val="24"/>
         </w:rPr>
-        <w:t xml:space="preserve">e. </w:t>
-      </w:r>
-      <w:r>
-        <w:rPr>
-          <w:rFonts w:ascii="Times New Roman" w:hAnsi="Times New Roman" w:cs="Times New Roman"/>
-          <w:color w:val="000000"/>
-          <w:sz w:val="24"/>
-          <w:szCs w:val="24"/>
-        </w:rPr>
-        <w:t xml:space="preserve">Notes will be streamed right to </w:t>
+        <w:t xml:space="preserve">e. The game will load desired notes from memory, and display them on the screen. Those notes will be streamed right to </w:t>
       </w:r>
       <w:r>
         <w:rPr>
@@ -377,7 +441,27 @@
           <w:sz w:val="24"/>
           <w:szCs w:val="24"/>
         </w:rPr>
-        <w:t>e a small denoted active region indicating that the player should play that note</w:t>
+        <w:t xml:space="preserve">e a </w:t>
+      </w:r>
+      <w:proofErr w:type="gramStart"/>
+      <w:r>
+        <w:rPr>
+          <w:rFonts w:ascii="Times New Roman" w:hAnsi="Times New Roman" w:cs="Times New Roman"/>
+          <w:color w:val="000000"/>
+          <w:sz w:val="24"/>
+          <w:szCs w:val="24"/>
+        </w:rPr>
+        <w:t>small denoted</w:t>
+      </w:r>
+      <w:proofErr w:type="gramEnd"/>
+      <w:r>
+        <w:rPr>
+          <w:rFonts w:ascii="Times New Roman" w:hAnsi="Times New Roman" w:cs="Times New Roman"/>
+          <w:color w:val="000000"/>
+          <w:sz w:val="24"/>
+          <w:szCs w:val="24"/>
+        </w:rPr>
+        <w:t xml:space="preserve"> active region indicating that the player should play that note</w:t>
       </w:r>
       <w:r>
         <w:rPr>
@@ -404,7 +488,25 @@
           <w:sz w:val="24"/>
           <w:szCs w:val="24"/>
         </w:rPr>
-        <w:t xml:space="preserve"> score proportionally to the time the pitch was correct. Current note pitch will also be shown on a scale on </w:t>
+        <w:t xml:space="preserve"> score proportionally to the time the pitch was correct. </w:t>
+      </w:r>
+      <w:r>
+        <w:rPr>
+          <w:rFonts w:ascii="Times New Roman" w:hAnsi="Times New Roman" w:cs="Times New Roman"/>
+          <w:color w:val="000000"/>
+          <w:sz w:val="24"/>
+          <w:szCs w:val="24"/>
+        </w:rPr>
+        <w:t>The current</w:t>
+      </w:r>
+      <w:r>
+        <w:rPr>
+          <w:rFonts w:ascii="Times New Roman" w:hAnsi="Times New Roman" w:cs="Times New Roman"/>
+          <w:color w:val="000000"/>
+          <w:sz w:val="24"/>
+          <w:szCs w:val="24"/>
+        </w:rPr>
+        <w:t xml:space="preserve"> pitch will also be shown on a scale on </w:t>
       </w:r>
       <w:r>
         <w:rPr>
@@ -422,27 +524,65 @@
           <w:sz w:val="24"/>
           <w:szCs w:val="24"/>
         </w:rPr>
-        <w:t xml:space="preserve"> screen to help the player learn the game.</w:t>
-      </w:r>
+        <w:t xml:space="preserve"> screen to help the player learn the</w:t>
+      </w:r>
+      <w:r>
+        <w:rPr>
+          <w:rFonts w:ascii="Times New Roman" w:hAnsi="Times New Roman" w:cs="Times New Roman"/>
+          <w:color w:val="000000"/>
+          <w:sz w:val="24"/>
+          <w:szCs w:val="24"/>
+        </w:rPr>
+        <w:t>ir instrument</w:t>
+      </w:r>
+      <w:r>
+        <w:rPr>
+          <w:rFonts w:ascii="Times New Roman" w:hAnsi="Times New Roman" w:cs="Times New Roman"/>
+          <w:color w:val="000000"/>
+          <w:sz w:val="24"/>
+          <w:szCs w:val="24"/>
+        </w:rPr>
+        <w:t>.</w:t>
+      </w:r>
+      <w:bookmarkStart w:id="0" w:name="_GoBack"/>
+      <w:bookmarkEnd w:id="0"/>
     </w:p>
     <w:p>
       <w:pPr>
         <w:jc w:val="both"/>
         <w:rPr>
-          <w:rFonts w:ascii="Times" w:hAnsi="Times" w:cs="Times New Roman"/>
-          <w:color w:val="000000"/>
-          <w:sz w:val="24"/>
-          <w:szCs w:val="24"/>
-        </w:rPr>
-      </w:pPr>
-      <w:r>
-        <w:rPr>
-          <w:rFonts w:ascii="Times New Roman" w:hAnsi="Times New Roman" w:cs="Times New Roman"/>
-          <w:color w:val="000000"/>
-          <w:sz w:val="24"/>
-          <w:szCs w:val="24"/>
-        </w:rPr>
-        <w:t xml:space="preserve">Recorder Hero will be built from four core components: note identification, musical score input, game logic and </w:t>
+          <w:rFonts w:ascii="Times New Roman" w:hAnsi="Times New Roman" w:cs="Times New Roman"/>
+          <w:color w:val="000000"/>
+          <w:sz w:val="24"/>
+          <w:szCs w:val="24"/>
+        </w:rPr>
+      </w:pPr>
+      <w:r>
+        <w:rPr>
+          <w:rFonts w:ascii="Times New Roman" w:hAnsi="Times New Roman" w:cs="Times New Roman"/>
+          <w:color w:val="000000"/>
+          <w:sz w:val="24"/>
+          <w:szCs w:val="24"/>
+        </w:rPr>
+        <w:t xml:space="preserve">Recorder Hero will be built from four core components: note identification, musical score </w:t>
+      </w:r>
+      <w:r>
+        <w:rPr>
+          <w:rFonts w:ascii="Times New Roman" w:hAnsi="Times New Roman" w:cs="Times New Roman"/>
+          <w:color w:val="000000"/>
+          <w:sz w:val="24"/>
+          <w:szCs w:val="24"/>
+        </w:rPr>
+        <w:t>loading,</w:t>
+      </w:r>
+      <w:r>
+        <w:rPr>
+          <w:rFonts w:ascii="Times New Roman" w:hAnsi="Times New Roman" w:cs="Times New Roman"/>
+          <w:color w:val="000000"/>
+          <w:sz w:val="24"/>
+          <w:szCs w:val="24"/>
+        </w:rPr>
+        <w:t xml:space="preserve"> game logic and </w:t>
       </w:r>
       <w:r>
         <w:rPr>
@@ -456,12 +596,7 @@
     </w:p>
     <w:p>
       <w:pPr>
-        <w:rPr>
-          <w:rFonts w:ascii="Times" w:eastAsia="Times New Roman" w:hAnsi="Times" w:cs="Times New Roman"/>
-          <w:color w:val="000000"/>
-          <w:sz w:val="24"/>
-          <w:szCs w:val="24"/>
-        </w:rPr>
+        <w:keepNext/>
       </w:pPr>
       <w:r>
         <w:rPr>
@@ -481,10 +616,10 @@
           <w:szCs w:val="24"/>
         </w:rPr>
         <w:drawing>
-          <wp:inline distT="0" distB="0" distL="0" distR="0" wp14:anchorId="062C31D8" wp14:editId="6880E22A">
-            <wp:extent cx="5486400" cy="3684905"/>
-            <wp:effectExtent l="0" t="0" r="0" b="0"/>
-            <wp:docPr id="1" name="Picture 1"/>
+          <wp:inline distT="0" distB="0" distL="0" distR="0" wp14:anchorId="40481191" wp14:editId="27D6C916">
+            <wp:extent cx="5486400" cy="3655695"/>
+            <wp:effectExtent l="0" t="0" r="0" b="1905"/>
+            <wp:docPr id="3" name="Picture 3"/>
             <wp:cNvGraphicFramePr>
               <a:graphicFrameLocks xmlns:a="http://schemas.openxmlformats.org/drawingml/2006/main" noChangeAspect="1"/>
             </wp:cNvGraphicFramePr>
@@ -492,7 +627,7 @@
               <a:graphicData uri="http://schemas.openxmlformats.org/drawingml/2006/picture">
                 <pic:pic xmlns:pic="http://schemas.openxmlformats.org/drawingml/2006/picture">
                   <pic:nvPicPr>
-                    <pic:cNvPr id="0" name="6.111_Draft_Block_Diagram (5).jpg"/>
+                    <pic:cNvPr id="0" name="6.111_Draft_Block_Diagram (6).jpg"/>
                     <pic:cNvPicPr/>
                   </pic:nvPicPr>
                   <pic:blipFill>
@@ -510,7 +645,7 @@
                   <pic:spPr>
                     <a:xfrm>
                       <a:off x="0" y="0"/>
-                      <a:ext cx="5486400" cy="3684905"/>
+                      <a:ext cx="5486400" cy="3655695"/>
                     </a:xfrm>
                     <a:prstGeom prst="rect">
                       <a:avLst/>
@@ -522,51 +657,59 @@
           </wp:inline>
         </w:drawing>
       </w:r>
-      <w:r>
-        <w:rPr>
-          <w:rFonts w:ascii="Times" w:eastAsia="Times New Roman" w:hAnsi="Times" w:cs="Times New Roman"/>
-          <w:color w:val="000000"/>
-          <w:sz w:val="24"/>
-          <w:szCs w:val="24"/>
-        </w:rPr>
-        <w:br/>
-      </w:r>
-      <w:r>
-        <w:rPr>
-          <w:rFonts w:ascii="Times" w:eastAsia="Times New Roman" w:hAnsi="Times" w:cs="Times New Roman"/>
-          <w:color w:val="000000"/>
-          <w:sz w:val="24"/>
-          <w:szCs w:val="24"/>
-        </w:rPr>
-        <w:br/>
-      </w:r>
-      <w:r>
-        <w:rPr>
-          <w:rFonts w:ascii="Times" w:eastAsia="Times New Roman" w:hAnsi="Times" w:cs="Times New Roman"/>
-          <w:color w:val="000000"/>
-          <w:sz w:val="24"/>
-          <w:szCs w:val="24"/>
-        </w:rPr>
-        <w:br/>
-      </w:r>
-      <w:r>
-        <w:rPr>
-          <w:rFonts w:ascii="Times" w:eastAsia="Times New Roman" w:hAnsi="Times" w:cs="Times New Roman"/>
-          <w:color w:val="000000"/>
-          <w:sz w:val="24"/>
-          <w:szCs w:val="24"/>
-        </w:rPr>
-        <w:br/>
-      </w:r>
-      <w:r>
+    </w:p>
+    <w:p>
+      <w:pPr>
+        <w:pStyle w:val="Caption"/>
+        <w:jc w:val="center"/>
+      </w:pPr>
+      <w:r>
+        <w:t xml:space="preserve">Figure </w:t>
+      </w:r>
+      <w:r>
+        <w:fldChar w:fldCharType="begin"/>
+      </w:r>
+      <w:r>
+        <w:instrText xml:space="preserve"> SEQ Figure \* ARABIC </w:instrText>
+      </w:r>
+      <w:r>
+        <w:fldChar w:fldCharType="separate"/>
+      </w:r>
+      <w:r>
+        <w:rPr>
+          <w:noProof/>
+        </w:rPr>
+        <w:t>1</w:t>
+      </w:r>
+      <w:r>
+        <w:rPr>
+          <w:noProof/>
+        </w:rPr>
+        <w:fldChar w:fldCharType="end"/>
+      </w:r>
+      <w:r>
+        <w:t>: High-level design / Block Diagram</w:t>
+      </w:r>
+    </w:p>
+    <w:p>
+      <w:pPr>
         <w:rPr>
           <w:rFonts w:ascii="Times New Roman" w:eastAsia="Times New Roman" w:hAnsi="Times New Roman" w:cs="Times New Roman"/>
           <w:color w:val="000000"/>
           <w:sz w:val="28"/>
           <w:szCs w:val="28"/>
         </w:rPr>
-        <w:t>2.1</w:t>
-      </w:r>
+      </w:pPr>
+    </w:p>
+    <w:p>
+      <w:pPr>
+        <w:rPr>
+          <w:rFonts w:ascii="Times" w:eastAsia="Times New Roman" w:hAnsi="Times" w:cs="Times New Roman"/>
+          <w:color w:val="000000"/>
+          <w:sz w:val="24"/>
+          <w:szCs w:val="24"/>
+        </w:rPr>
+      </w:pPr>
       <w:r>
         <w:rPr>
           <w:rFonts w:ascii="Times New Roman" w:eastAsia="Times New Roman" w:hAnsi="Times New Roman" w:cs="Times New Roman"/>
@@ -574,7 +717,7 @@
           <w:sz w:val="28"/>
           <w:szCs w:val="28"/>
         </w:rPr>
-        <w:t xml:space="preserve"> Note Identification (André</w:t>
+        <w:t>2.1 Note Identification (André</w:t>
       </w:r>
       <w:r>
         <w:rPr>
@@ -588,6 +731,43 @@
     </w:p>
     <w:p>
       <w:pPr>
+        <w:rPr>
+          <w:rFonts w:ascii="Times" w:eastAsia="Times New Roman" w:hAnsi="Times" w:cs="Times New Roman"/>
+          <w:color w:val="000000"/>
+          <w:sz w:val="24"/>
+          <w:szCs w:val="24"/>
+        </w:rPr>
+      </w:pPr>
+      <w:r>
+        <w:rPr>
+          <w:rFonts w:ascii="Times New Roman" w:hAnsi="Times New Roman" w:cs="Times New Roman"/>
+          <w:color w:val="000000"/>
+          <w:sz w:val="24"/>
+          <w:szCs w:val="24"/>
+        </w:rPr>
+        <w:t xml:space="preserve">The note identification module </w:t>
+      </w:r>
+      <w:r>
+        <w:rPr>
+          <w:rFonts w:ascii="Times New Roman" w:hAnsi="Times New Roman" w:cs="Times New Roman"/>
+          <w:color w:val="000000"/>
+          <w:sz w:val="24"/>
+          <w:szCs w:val="24"/>
+        </w:rPr>
+        <w:t>directly accepts and translates user audio input into usable digitized signals</w:t>
+      </w:r>
+      <w:r>
+        <w:rPr>
+          <w:rFonts w:ascii="Times New Roman" w:hAnsi="Times New Roman" w:cs="Times New Roman"/>
+          <w:color w:val="000000"/>
+          <w:sz w:val="24"/>
+          <w:szCs w:val="24"/>
+        </w:rPr>
+        <w:t>.</w:t>
+      </w:r>
+    </w:p>
+    <w:p>
+      <w:pPr>
         <w:jc w:val="both"/>
         <w:rPr>
           <w:rFonts w:ascii="Times" w:hAnsi="Times" w:cs="Times New Roman"/>
@@ -603,16 +783,79 @@
           <w:sz w:val="24"/>
           <w:szCs w:val="24"/>
         </w:rPr>
-        <w:t xml:space="preserve">The note identification module </w:t>
-      </w:r>
-      <w:r>
-        <w:rPr>
-          <w:rFonts w:ascii="Times New Roman" w:hAnsi="Times New Roman" w:cs="Times New Roman"/>
-          <w:color w:val="000000"/>
-          <w:sz w:val="24"/>
-          <w:szCs w:val="24"/>
-        </w:rPr>
-        <w:t>directly accepts and translates user audio input into usable digitized signals</w:t>
+        <w:t xml:space="preserve">Input from the microphone </w:t>
+      </w:r>
+      <w:r>
+        <w:rPr>
+          <w:rFonts w:ascii="Times New Roman" w:hAnsi="Times New Roman" w:cs="Times New Roman"/>
+          <w:color w:val="000000"/>
+          <w:sz w:val="24"/>
+          <w:szCs w:val="24"/>
+        </w:rPr>
+        <w:t xml:space="preserve">is converted </w:t>
+      </w:r>
+      <w:r>
+        <w:rPr>
+          <w:rFonts w:ascii="Times New Roman" w:hAnsi="Times New Roman" w:cs="Times New Roman"/>
+          <w:color w:val="000000"/>
+          <w:sz w:val="24"/>
+          <w:szCs w:val="24"/>
+        </w:rPr>
+        <w:t>in</w:t>
+      </w:r>
+      <w:r>
+        <w:rPr>
+          <w:rFonts w:ascii="Times New Roman" w:hAnsi="Times New Roman" w:cs="Times New Roman"/>
+          <w:color w:val="000000"/>
+          <w:sz w:val="24"/>
+          <w:szCs w:val="24"/>
+        </w:rPr>
+        <w:t xml:space="preserve">to </w:t>
+      </w:r>
+      <w:r>
+        <w:rPr>
+          <w:rFonts w:ascii="Times New Roman" w:hAnsi="Times New Roman" w:cs="Times New Roman"/>
+          <w:color w:val="000000"/>
+          <w:sz w:val="24"/>
+          <w:szCs w:val="24"/>
+        </w:rPr>
+        <w:t xml:space="preserve">a </w:t>
+      </w:r>
+      <w:r>
+        <w:rPr>
+          <w:rFonts w:ascii="Times New Roman" w:hAnsi="Times New Roman" w:cs="Times New Roman"/>
+          <w:color w:val="000000"/>
+          <w:sz w:val="24"/>
+          <w:szCs w:val="24"/>
+        </w:rPr>
+        <w:t xml:space="preserve">digital </w:t>
+      </w:r>
+      <w:r>
+        <w:rPr>
+          <w:rFonts w:ascii="Times New Roman" w:hAnsi="Times New Roman" w:cs="Times New Roman"/>
+          <w:color w:val="000000"/>
+          <w:sz w:val="24"/>
+          <w:szCs w:val="24"/>
+        </w:rPr>
+        <w:t xml:space="preserve">signal </w:t>
+      </w:r>
+      <w:r>
+        <w:rPr>
+          <w:rFonts w:ascii="Times New Roman" w:hAnsi="Times New Roman" w:cs="Times New Roman"/>
+          <w:color w:val="000000"/>
+          <w:sz w:val="24"/>
+          <w:szCs w:val="24"/>
+        </w:rPr>
+        <w:t>by the labkit's Intel AC97</w:t>
+      </w:r>
+      <w:r>
+        <w:rPr>
+          <w:rFonts w:ascii="Times New Roman" w:hAnsi="Times New Roman" w:cs="Times New Roman"/>
+          <w:color w:val="000000"/>
+          <w:sz w:val="24"/>
+          <w:szCs w:val="24"/>
+        </w:rPr>
+        <w:t xml:space="preserve"> chip</w:t>
       </w:r>
       <w:r>
         <w:rPr>
@@ -623,6 +866,289 @@
         </w:rPr>
         <w:t>.</w:t>
       </w:r>
+      <w:r>
+        <w:rPr>
+          <w:rFonts w:ascii="Times New Roman" w:hAnsi="Times New Roman" w:cs="Times New Roman"/>
+          <w:color w:val="000000"/>
+          <w:sz w:val="24"/>
+          <w:szCs w:val="24"/>
+        </w:rPr>
+        <w:t xml:space="preserve"> The AC97 converts the analog audio wave into digital samples by oversampling the analog input, and passes these samples to a </w:t>
+      </w:r>
+      <w:r>
+        <w:rPr>
+          <w:rFonts w:ascii="Times New Roman" w:hAnsi="Times New Roman" w:cs="Times New Roman"/>
+          <w:color w:val="000000"/>
+          <w:sz w:val="24"/>
+          <w:szCs w:val="24"/>
+        </w:rPr>
+        <w:t xml:space="preserve">Fast Fourier Transform (FFT) </w:t>
+      </w:r>
+      <w:r>
+        <w:rPr>
+          <w:rFonts w:ascii="Times New Roman" w:hAnsi="Times New Roman" w:cs="Times New Roman"/>
+          <w:color w:val="000000"/>
+          <w:sz w:val="24"/>
+          <w:szCs w:val="24"/>
+        </w:rPr>
+        <w:t xml:space="preserve">module for </w:t>
+      </w:r>
+      <w:r>
+        <w:rPr>
+          <w:rFonts w:ascii="Times New Roman" w:hAnsi="Times New Roman" w:cs="Times New Roman"/>
+          <w:color w:val="000000"/>
+          <w:sz w:val="24"/>
+          <w:szCs w:val="24"/>
+        </w:rPr>
+        <w:t>analysis.</w:t>
+      </w:r>
+      <w:r>
+        <w:rPr>
+          <w:rFonts w:ascii="Times New Roman" w:hAnsi="Times New Roman" w:cs="Times New Roman"/>
+          <w:color w:val="000000"/>
+          <w:sz w:val="24"/>
+          <w:szCs w:val="24"/>
+        </w:rPr>
+        <w:t xml:space="preserve"> </w:t>
+      </w:r>
+    </w:p>
+    <w:p>
+      <w:pPr>
+        <w:jc w:val="both"/>
+        <w:rPr>
+          <w:rFonts w:ascii="Times New Roman" w:hAnsi="Times New Roman" w:cs="Times New Roman"/>
+          <w:color w:val="000000"/>
+          <w:sz w:val="24"/>
+          <w:szCs w:val="24"/>
+        </w:rPr>
+      </w:pPr>
+      <w:r>
+        <w:rPr>
+          <w:rFonts w:ascii="Times New Roman" w:hAnsi="Times New Roman" w:cs="Times New Roman"/>
+          <w:color w:val="000000"/>
+          <w:sz w:val="24"/>
+          <w:szCs w:val="24"/>
+        </w:rPr>
+        <w:t>The FFT</w:t>
+      </w:r>
+      <w:r>
+        <w:rPr>
+          <w:rFonts w:ascii="Times New Roman" w:hAnsi="Times New Roman" w:cs="Times New Roman"/>
+          <w:color w:val="000000"/>
+          <w:sz w:val="24"/>
+          <w:szCs w:val="24"/>
+        </w:rPr>
+        <w:t xml:space="preserve"> module will convert these samples to the frequency domain. </w:t>
+      </w:r>
+      <w:r>
+        <w:rPr>
+          <w:rFonts w:ascii="Times New Roman" w:hAnsi="Times New Roman" w:cs="Times New Roman"/>
+          <w:color w:val="000000"/>
+          <w:sz w:val="24"/>
+          <w:szCs w:val="24"/>
+        </w:rPr>
+        <w:t xml:space="preserve">The frequencies of the audio input can be pinpointed so the pitch of the current note can then be identified. </w:t>
+      </w:r>
+      <w:r>
+        <w:rPr>
+          <w:rFonts w:ascii="Times New Roman" w:hAnsi="Times New Roman" w:cs="Times New Roman"/>
+          <w:color w:val="000000"/>
+          <w:sz w:val="24"/>
+          <w:szCs w:val="24"/>
+        </w:rPr>
+        <w:t xml:space="preserve">Because of timing </w:t>
+      </w:r>
+      <w:r>
+        <w:rPr>
+          <w:rFonts w:ascii="Times New Roman" w:hAnsi="Times New Roman" w:cs="Times New Roman"/>
+          <w:color w:val="000000"/>
+          <w:sz w:val="24"/>
+          <w:szCs w:val="24"/>
+        </w:rPr>
+        <w:t>constraints</w:t>
+      </w:r>
+      <w:r>
+        <w:rPr>
+          <w:rFonts w:ascii="Times New Roman" w:hAnsi="Times New Roman" w:cs="Times New Roman"/>
+          <w:color w:val="000000"/>
+          <w:sz w:val="24"/>
+          <w:szCs w:val="24"/>
+        </w:rPr>
+        <w:t xml:space="preserve">, this module will have to be a continuous pipelined </w:t>
+      </w:r>
+      <w:r>
+        <w:rPr>
+          <w:rFonts w:ascii="Times New Roman" w:hAnsi="Times New Roman" w:cs="Times New Roman"/>
+          <w:color w:val="000000"/>
+          <w:sz w:val="24"/>
+          <w:szCs w:val="24"/>
+        </w:rPr>
+        <w:t>FFT</w:t>
+      </w:r>
+      <w:r>
+        <w:rPr>
+          <w:rFonts w:ascii="Times New Roman" w:hAnsi="Times New Roman" w:cs="Times New Roman"/>
+          <w:color w:val="000000"/>
+          <w:sz w:val="24"/>
+          <w:szCs w:val="24"/>
+        </w:rPr>
+        <w:t xml:space="preserve"> module, as we cannot afford to wait for value “bursts” between notes. As it processes the input, the </w:t>
+      </w:r>
+      <w:r>
+        <w:rPr>
+          <w:rFonts w:ascii="Times New Roman" w:hAnsi="Times New Roman" w:cs="Times New Roman"/>
+          <w:color w:val="000000"/>
+          <w:sz w:val="24"/>
+          <w:szCs w:val="24"/>
+        </w:rPr>
+        <w:t>FFT</w:t>
+      </w:r>
+      <w:r>
+        <w:rPr>
+          <w:rFonts w:ascii="Times New Roman" w:hAnsi="Times New Roman" w:cs="Times New Roman"/>
+          <w:color w:val="000000"/>
+          <w:sz w:val="24"/>
+          <w:szCs w:val="24"/>
+        </w:rPr>
+        <w:t xml:space="preserve"> module will output magnitude values for a large frequency range </w:t>
+      </w:r>
+      <w:r>
+        <w:rPr>
+          <w:rFonts w:ascii="Times New Roman" w:hAnsi="Times New Roman" w:cs="Times New Roman"/>
+          <w:color w:val="000000"/>
+          <w:sz w:val="24"/>
+          <w:szCs w:val="24"/>
+        </w:rPr>
+        <w:t>and pass them to the note detection module.</w:t>
+      </w:r>
+    </w:p>
+    <w:p>
+      <w:pPr>
+        <w:jc w:val="both"/>
+        <w:rPr>
+          <w:rFonts w:ascii="Times New Roman" w:hAnsi="Times New Roman" w:cs="Times New Roman"/>
+          <w:color w:val="000000"/>
+          <w:sz w:val="24"/>
+          <w:szCs w:val="24"/>
+        </w:rPr>
+      </w:pPr>
+      <w:r>
+        <w:rPr>
+          <w:rFonts w:ascii="Times New Roman" w:hAnsi="Times New Roman" w:cs="Times New Roman"/>
+          <w:color w:val="000000"/>
+          <w:sz w:val="24"/>
+          <w:szCs w:val="24"/>
+        </w:rPr>
+        <w:t>The note detection module will have</w:t>
+      </w:r>
+      <w:r>
+        <w:rPr>
+          <w:rFonts w:ascii="Times New Roman" w:hAnsi="Times New Roman" w:cs="Times New Roman"/>
+          <w:color w:val="000000"/>
+          <w:sz w:val="24"/>
+          <w:szCs w:val="24"/>
+        </w:rPr>
+        <w:t xml:space="preserve"> a lookup table</w:t>
+      </w:r>
+      <w:r>
+        <w:rPr>
+          <w:rFonts w:ascii="Times New Roman" w:hAnsi="Times New Roman" w:cs="Times New Roman"/>
+          <w:color w:val="000000"/>
+          <w:sz w:val="24"/>
+          <w:szCs w:val="24"/>
+        </w:rPr>
+        <w:t xml:space="preserve"> (LUT)</w:t>
+      </w:r>
+      <w:r>
+        <w:rPr>
+          <w:rFonts w:ascii="Times New Roman" w:hAnsi="Times New Roman" w:cs="Times New Roman"/>
+          <w:color w:val="000000"/>
+          <w:sz w:val="24"/>
+          <w:szCs w:val="24"/>
+        </w:rPr>
+        <w:t xml:space="preserve"> filled with threshold mag</w:t>
+      </w:r>
+      <w:r>
+        <w:rPr>
+          <w:rFonts w:ascii="Times New Roman" w:hAnsi="Times New Roman" w:cs="Times New Roman"/>
+          <w:color w:val="000000"/>
+          <w:sz w:val="24"/>
+          <w:szCs w:val="24"/>
+        </w:rPr>
+        <w:t xml:space="preserve">nitude values for all the recognizable notes (A through G). </w:t>
+      </w:r>
+      <w:r>
+        <w:rPr>
+          <w:rFonts w:ascii="Times New Roman" w:hAnsi="Times New Roman" w:cs="Times New Roman"/>
+          <w:color w:val="000000"/>
+          <w:sz w:val="24"/>
+          <w:szCs w:val="24"/>
+        </w:rPr>
+        <w:t>It will compare each of these seven values wit</w:t>
+      </w:r>
+      <w:r>
+        <w:rPr>
+          <w:rFonts w:ascii="Times New Roman" w:hAnsi="Times New Roman" w:cs="Times New Roman"/>
+          <w:color w:val="000000"/>
+          <w:sz w:val="24"/>
+          <w:szCs w:val="24"/>
+        </w:rPr>
+        <w:t>h the incoming values from the Fast F</w:t>
+      </w:r>
+      <w:r>
+        <w:rPr>
+          <w:rFonts w:ascii="Times New Roman" w:hAnsi="Times New Roman" w:cs="Times New Roman"/>
+          <w:color w:val="000000"/>
+          <w:sz w:val="24"/>
+          <w:szCs w:val="24"/>
+        </w:rPr>
+        <w:t>ourier</w:t>
+      </w:r>
+      <w:r>
+        <w:rPr>
+          <w:rFonts w:ascii="Times New Roman" w:hAnsi="Times New Roman" w:cs="Times New Roman"/>
+          <w:color w:val="000000"/>
+          <w:sz w:val="24"/>
+          <w:szCs w:val="24"/>
+        </w:rPr>
+        <w:t xml:space="preserve"> Transform</w:t>
+      </w:r>
+      <w:r>
+        <w:rPr>
+          <w:rFonts w:ascii="Times New Roman" w:hAnsi="Times New Roman" w:cs="Times New Roman"/>
+          <w:color w:val="000000"/>
+          <w:sz w:val="24"/>
+          <w:szCs w:val="24"/>
+        </w:rPr>
+        <w:t xml:space="preserve"> and determine if a </w:t>
+      </w:r>
+      <w:r>
+        <w:rPr>
+          <w:rFonts w:ascii="Times New Roman" w:hAnsi="Times New Roman" w:cs="Times New Roman"/>
+          <w:color w:val="000000"/>
+          <w:sz w:val="24"/>
+          <w:szCs w:val="24"/>
+        </w:rPr>
+        <w:t xml:space="preserve">recognized </w:t>
+      </w:r>
+      <w:r>
+        <w:rPr>
+          <w:rFonts w:ascii="Times New Roman" w:hAnsi="Times New Roman" w:cs="Times New Roman"/>
+          <w:color w:val="000000"/>
+          <w:sz w:val="24"/>
+          <w:szCs w:val="24"/>
+        </w:rPr>
+        <w:t>note is currently being played. The output will be seven single bit wires that will show a valid one if that note is being played and a valid zero if that note is not being played.</w:t>
+      </w:r>
+      <w:r>
+        <w:rPr>
+          <w:rFonts w:ascii="Times New Roman" w:hAnsi="Times New Roman" w:cs="Times New Roman"/>
+          <w:color w:val="000000"/>
+          <w:sz w:val="24"/>
+          <w:szCs w:val="24"/>
+        </w:rPr>
+        <w:t xml:space="preserve"> Having multiple wires allows the game to theoretically recognize multiple notes at a time, although testing will be done with monophonic instruments.</w:t>
+      </w:r>
     </w:p>
     <w:p>
       <w:pPr>
@@ -633,426 +1159,14 @@
           <w:szCs w:val="24"/>
         </w:rPr>
       </w:pPr>
-    </w:p>
-    <w:p>
-      <w:pPr>
-        <w:jc w:val="both"/>
-        <w:rPr>
-          <w:rFonts w:ascii="Times" w:hAnsi="Times" w:cs="Times New Roman"/>
-          <w:color w:val="000000"/>
-          <w:sz w:val="24"/>
-          <w:szCs w:val="24"/>
-        </w:rPr>
-      </w:pPr>
-      <w:r>
-        <w:rPr>
-          <w:rFonts w:ascii="Times New Roman" w:hAnsi="Times New Roman" w:cs="Times New Roman"/>
-          <w:color w:val="000000"/>
-          <w:sz w:val="24"/>
-          <w:szCs w:val="24"/>
-        </w:rPr>
-        <w:t xml:space="preserve">This process first involves interfacing with the labkit’s Intel AC97 chip, directly connected to the </w:t>
-      </w:r>
-      <w:r>
-        <w:rPr>
-          <w:rFonts w:ascii="Times New Roman" w:hAnsi="Times New Roman" w:cs="Times New Roman"/>
-          <w:color w:val="000000"/>
-          <w:sz w:val="24"/>
-          <w:szCs w:val="24"/>
-        </w:rPr>
-        <w:t xml:space="preserve">microphone input jack. The AC97 converts the analog audio wave into digital samples by oversampling the analog input, and passes these samples to a </w:t>
-      </w:r>
-      <w:r>
-        <w:rPr>
-          <w:rFonts w:ascii="Times New Roman" w:hAnsi="Times New Roman" w:cs="Times New Roman"/>
-          <w:color w:val="000000"/>
-          <w:sz w:val="24"/>
-          <w:szCs w:val="24"/>
-        </w:rPr>
-        <w:t xml:space="preserve">Fast Fourier Transform </w:t>
-      </w:r>
-      <w:r>
-        <w:rPr>
-          <w:rFonts w:ascii="Times New Roman" w:hAnsi="Times New Roman" w:cs="Times New Roman"/>
-          <w:color w:val="000000"/>
-          <w:sz w:val="24"/>
-          <w:szCs w:val="24"/>
-        </w:rPr>
-        <w:t xml:space="preserve">(FFT) </w:t>
-      </w:r>
-      <w:r>
-        <w:rPr>
-          <w:rFonts w:ascii="Times New Roman" w:hAnsi="Times New Roman" w:cs="Times New Roman"/>
-          <w:color w:val="000000"/>
-          <w:sz w:val="24"/>
-          <w:szCs w:val="24"/>
-        </w:rPr>
-        <w:t xml:space="preserve">module for </w:t>
-      </w:r>
-      <w:r>
-        <w:rPr>
-          <w:rFonts w:ascii="Times New Roman" w:hAnsi="Times New Roman" w:cs="Times New Roman"/>
-          <w:color w:val="000000"/>
-          <w:sz w:val="24"/>
-          <w:szCs w:val="24"/>
-        </w:rPr>
-        <w:t>analysis.</w:t>
-      </w:r>
-      <w:r>
-        <w:rPr>
-          <w:rFonts w:ascii="Times New Roman" w:hAnsi="Times New Roman" w:cs="Times New Roman"/>
-          <w:color w:val="000000"/>
-          <w:sz w:val="24"/>
-          <w:szCs w:val="24"/>
-        </w:rPr>
-        <w:t xml:space="preserve"> </w:t>
-      </w:r>
-    </w:p>
-    <w:p>
-      <w:pPr>
-        <w:jc w:val="both"/>
-        <w:rPr>
-          <w:rFonts w:ascii="Times New Roman" w:hAnsi="Times New Roman" w:cs="Times New Roman"/>
-          <w:color w:val="000000"/>
-          <w:sz w:val="24"/>
-          <w:szCs w:val="24"/>
-        </w:rPr>
-      </w:pPr>
-      <w:r>
-        <w:rPr>
-          <w:rFonts w:ascii="Times New Roman" w:hAnsi="Times New Roman" w:cs="Times New Roman"/>
-          <w:color w:val="000000"/>
-          <w:sz w:val="24"/>
-          <w:szCs w:val="24"/>
-        </w:rPr>
-        <w:t>The FFT</w:t>
-      </w:r>
-      <w:r>
-        <w:rPr>
-          <w:rFonts w:ascii="Times New Roman" w:hAnsi="Times New Roman" w:cs="Times New Roman"/>
-          <w:color w:val="000000"/>
-          <w:sz w:val="24"/>
-          <w:szCs w:val="24"/>
-        </w:rPr>
-        <w:t xml:space="preserve"> module will convert these samples to the frequency domain. </w:t>
-      </w:r>
-      <w:r>
-        <w:rPr>
-          <w:rFonts w:ascii="Times New Roman" w:hAnsi="Times New Roman" w:cs="Times New Roman"/>
-          <w:color w:val="000000"/>
-          <w:sz w:val="24"/>
-          <w:szCs w:val="24"/>
-        </w:rPr>
-        <w:t>The frequencies of the audio input can be pinpointed so the pitch of the current note can</w:t>
-      </w:r>
-      <w:r>
-        <w:rPr>
-          <w:rFonts w:ascii="Times New Roman" w:hAnsi="Times New Roman" w:cs="Times New Roman"/>
-          <w:color w:val="000000"/>
-          <w:sz w:val="24"/>
-          <w:szCs w:val="24"/>
-        </w:rPr>
-        <w:t xml:space="preserve"> then</w:t>
-      </w:r>
-      <w:r>
-        <w:rPr>
-          <w:rFonts w:ascii="Times New Roman" w:hAnsi="Times New Roman" w:cs="Times New Roman"/>
-          <w:color w:val="000000"/>
-          <w:sz w:val="24"/>
-          <w:szCs w:val="24"/>
-        </w:rPr>
-        <w:t xml:space="preserve"> be identified. </w:t>
-      </w:r>
-      <w:r>
-        <w:rPr>
-          <w:rFonts w:ascii="Times New Roman" w:hAnsi="Times New Roman" w:cs="Times New Roman"/>
-          <w:color w:val="000000"/>
-          <w:sz w:val="24"/>
-          <w:szCs w:val="24"/>
-        </w:rPr>
-        <w:t xml:space="preserve">Because of timing </w:t>
-      </w:r>
-      <w:r>
-        <w:rPr>
-          <w:rFonts w:ascii="Times New Roman" w:hAnsi="Times New Roman" w:cs="Times New Roman"/>
-          <w:color w:val="000000"/>
-          <w:sz w:val="24"/>
-          <w:szCs w:val="24"/>
-        </w:rPr>
-        <w:t>constraints</w:t>
-      </w:r>
-      <w:r>
-        <w:rPr>
-          <w:rFonts w:ascii="Times New Roman" w:hAnsi="Times New Roman" w:cs="Times New Roman"/>
-          <w:color w:val="000000"/>
-          <w:sz w:val="24"/>
-          <w:szCs w:val="24"/>
-        </w:rPr>
-        <w:t xml:space="preserve">, this module will have to be a continuous pipelined </w:t>
-      </w:r>
-      <w:r>
-        <w:rPr>
-          <w:rFonts w:ascii="Times New Roman" w:hAnsi="Times New Roman" w:cs="Times New Roman"/>
-          <w:color w:val="000000"/>
-          <w:sz w:val="24"/>
-          <w:szCs w:val="24"/>
-        </w:rPr>
-        <w:t>FFT</w:t>
-      </w:r>
-      <w:r>
-        <w:rPr>
-          <w:rFonts w:ascii="Times New Roman" w:hAnsi="Times New Roman" w:cs="Times New Roman"/>
-          <w:color w:val="000000"/>
-          <w:sz w:val="24"/>
-          <w:szCs w:val="24"/>
-        </w:rPr>
-        <w:t xml:space="preserve"> module, as we cannot afford to wait for value “bursts” between notes. As it processes the input, the </w:t>
-      </w:r>
-      <w:r>
-        <w:rPr>
-          <w:rFonts w:ascii="Times New Roman" w:hAnsi="Times New Roman" w:cs="Times New Roman"/>
-          <w:color w:val="000000"/>
-          <w:sz w:val="24"/>
-          <w:szCs w:val="24"/>
-        </w:rPr>
-        <w:t>FFT</w:t>
-      </w:r>
-      <w:r>
-        <w:rPr>
-          <w:rFonts w:ascii="Times New Roman" w:hAnsi="Times New Roman" w:cs="Times New Roman"/>
-          <w:color w:val="000000"/>
-          <w:sz w:val="24"/>
-          <w:szCs w:val="24"/>
-        </w:rPr>
-        <w:t xml:space="preserve"> module will output magnitude values for a large frequency range </w:t>
-      </w:r>
-      <w:r>
-        <w:rPr>
-          <w:rFonts w:ascii="Times New Roman" w:hAnsi="Times New Roman" w:cs="Times New Roman"/>
-          <w:color w:val="000000"/>
-          <w:sz w:val="24"/>
-          <w:szCs w:val="24"/>
-        </w:rPr>
-        <w:t>and pass them to the note detection module.</w:t>
-      </w:r>
-    </w:p>
-    <w:p>
-      <w:pPr>
-        <w:jc w:val="both"/>
-        <w:rPr>
-          <w:rFonts w:ascii="Times New Roman" w:hAnsi="Times New Roman" w:cs="Times New Roman"/>
-          <w:color w:val="000000"/>
-          <w:sz w:val="24"/>
-          <w:szCs w:val="24"/>
-        </w:rPr>
-      </w:pPr>
-      <w:r>
-        <w:rPr>
-          <w:rFonts w:ascii="Times New Roman" w:hAnsi="Times New Roman" w:cs="Times New Roman"/>
-          <w:color w:val="000000"/>
-          <w:sz w:val="24"/>
-          <w:szCs w:val="24"/>
-        </w:rPr>
-        <w:t>The note detection module</w:t>
-      </w:r>
-      <w:r>
-        <w:rPr>
-          <w:rFonts w:ascii="Times New Roman" w:hAnsi="Times New Roman" w:cs="Times New Roman"/>
-          <w:color w:val="000000"/>
-          <w:sz w:val="24"/>
-          <w:szCs w:val="24"/>
-        </w:rPr>
-        <w:t xml:space="preserve"> will have</w:t>
-      </w:r>
-      <w:r>
-        <w:rPr>
-          <w:rFonts w:ascii="Times New Roman" w:hAnsi="Times New Roman" w:cs="Times New Roman"/>
-          <w:color w:val="000000"/>
-          <w:sz w:val="24"/>
-          <w:szCs w:val="24"/>
-        </w:rPr>
-        <w:t xml:space="preserve"> a lookup table</w:t>
-      </w:r>
-      <w:r>
-        <w:rPr>
-          <w:rFonts w:ascii="Times New Roman" w:hAnsi="Times New Roman" w:cs="Times New Roman"/>
-          <w:color w:val="000000"/>
-          <w:sz w:val="24"/>
-          <w:szCs w:val="24"/>
-        </w:rPr>
-        <w:t xml:space="preserve"> (LUT)</w:t>
-      </w:r>
-      <w:r>
-        <w:rPr>
-          <w:rFonts w:ascii="Times New Roman" w:hAnsi="Times New Roman" w:cs="Times New Roman"/>
-          <w:color w:val="000000"/>
-          <w:sz w:val="24"/>
-          <w:szCs w:val="24"/>
-        </w:rPr>
-        <w:t xml:space="preserve"> filled with threshold mag</w:t>
-      </w:r>
-      <w:r>
-        <w:rPr>
-          <w:rFonts w:ascii="Times New Roman" w:hAnsi="Times New Roman" w:cs="Times New Roman"/>
-          <w:color w:val="000000"/>
-          <w:sz w:val="24"/>
-          <w:szCs w:val="24"/>
-        </w:rPr>
-        <w:t>nitude values for all the recognizable notes</w:t>
-      </w:r>
-      <w:r>
-        <w:rPr>
-          <w:rFonts w:ascii="Times New Roman" w:hAnsi="Times New Roman" w:cs="Times New Roman"/>
-          <w:color w:val="000000"/>
-          <w:sz w:val="24"/>
-          <w:szCs w:val="24"/>
-        </w:rPr>
-        <w:t xml:space="preserve"> (A through </w:t>
-      </w:r>
-      <w:r>
-        <w:rPr>
-          <w:rFonts w:ascii="Times New Roman" w:hAnsi="Times New Roman" w:cs="Times New Roman"/>
-          <w:color w:val="000000"/>
-          <w:sz w:val="24"/>
-          <w:szCs w:val="24"/>
-        </w:rPr>
-        <w:t>G)</w:t>
-      </w:r>
-      <w:r>
-        <w:rPr>
-          <w:rFonts w:ascii="Times New Roman" w:hAnsi="Times New Roman" w:cs="Times New Roman"/>
-          <w:color w:val="000000"/>
-          <w:sz w:val="24"/>
-          <w:szCs w:val="24"/>
-        </w:rPr>
-        <w:t xml:space="preserve">. </w:t>
-      </w:r>
-      <w:r>
-        <w:rPr>
-          <w:rFonts w:ascii="Times New Roman" w:hAnsi="Times New Roman" w:cs="Times New Roman"/>
-          <w:color w:val="000000"/>
-          <w:sz w:val="24"/>
-          <w:szCs w:val="24"/>
-        </w:rPr>
-        <w:t>It will compare each of these seven values wit</w:t>
-      </w:r>
-      <w:r>
-        <w:rPr>
-          <w:rFonts w:ascii="Times New Roman" w:hAnsi="Times New Roman" w:cs="Times New Roman"/>
-          <w:color w:val="000000"/>
-          <w:sz w:val="24"/>
-          <w:szCs w:val="24"/>
-        </w:rPr>
-        <w:t>h the incoming values from the Fast F</w:t>
-      </w:r>
-      <w:r>
-        <w:rPr>
-          <w:rFonts w:ascii="Times New Roman" w:hAnsi="Times New Roman" w:cs="Times New Roman"/>
-          <w:color w:val="000000"/>
-          <w:sz w:val="24"/>
-          <w:szCs w:val="24"/>
-        </w:rPr>
-        <w:t>ourier</w:t>
-      </w:r>
-      <w:r>
-        <w:rPr>
-          <w:rFonts w:ascii="Times New Roman" w:hAnsi="Times New Roman" w:cs="Times New Roman"/>
-          <w:color w:val="000000"/>
-          <w:sz w:val="24"/>
-          <w:szCs w:val="24"/>
-        </w:rPr>
-        <w:t xml:space="preserve"> Transform</w:t>
-      </w:r>
-      <w:r>
-        <w:rPr>
-          <w:rFonts w:ascii="Times New Roman" w:hAnsi="Times New Roman" w:cs="Times New Roman"/>
-          <w:color w:val="000000"/>
-          <w:sz w:val="24"/>
-          <w:szCs w:val="24"/>
-        </w:rPr>
-        <w:t xml:space="preserve"> and determine if a </w:t>
-      </w:r>
-      <w:r>
-        <w:rPr>
-          <w:rFonts w:ascii="Times New Roman" w:hAnsi="Times New Roman" w:cs="Times New Roman"/>
-          <w:color w:val="000000"/>
-          <w:sz w:val="24"/>
-          <w:szCs w:val="24"/>
-        </w:rPr>
-        <w:t xml:space="preserve">recognized </w:t>
-      </w:r>
-      <w:r>
-        <w:rPr>
-          <w:rFonts w:ascii="Times New Roman" w:hAnsi="Times New Roman" w:cs="Times New Roman"/>
-          <w:color w:val="000000"/>
-          <w:sz w:val="24"/>
-          <w:szCs w:val="24"/>
-        </w:rPr>
-        <w:t>note is currently being played. The output will be seven single bit wires that will show a valid one if that note is being played and a valid zero if that note is not being played.</w:t>
-      </w:r>
-      <w:r>
-        <w:rPr>
-          <w:rFonts w:ascii="Times New Roman" w:hAnsi="Times New Roman" w:cs="Times New Roman"/>
-          <w:color w:val="000000"/>
-          <w:sz w:val="24"/>
-          <w:szCs w:val="24"/>
-        </w:rPr>
-        <w:t xml:space="preserve"> Having multiple wires allows the game to theoretically recognize multiple notes at a time, although testing will be done with monophonic instruments.</w:t>
-      </w:r>
-    </w:p>
-    <w:p>
-      <w:pPr>
+      <w:r>
         <w:rPr>
           <w:rFonts w:ascii="Times" w:eastAsia="Times New Roman" w:hAnsi="Times" w:cs="Times New Roman"/>
           <w:color w:val="000000"/>
           <w:sz w:val="24"/>
           <w:szCs w:val="24"/>
         </w:rPr>
-      </w:pPr>
-      <w:r>
-        <w:rPr>
-          <w:rFonts w:ascii="Times" w:eastAsia="Times New Roman" w:hAnsi="Times" w:cs="Times New Roman"/>
-          <w:color w:val="000000"/>
-          <w:sz w:val="24"/>
-          <w:szCs w:val="24"/>
-        </w:rPr>
-        <w:t>The note detection stores magnitudes for seven notes so it will require a single-port 16x8 LUT. The magnitudes will be tuned by hand after analyzing the FFT’s output through the logic analyze</w:t>
-      </w:r>
-      <w:r>
-        <w:rPr>
-          <w:rFonts w:ascii="Times" w:eastAsia="Times New Roman" w:hAnsi="Times" w:cs="Times New Roman"/>
-          <w:color w:val="000000"/>
-          <w:sz w:val="24"/>
-          <w:szCs w:val="24"/>
-        </w:rPr>
-        <w:t xml:space="preserve">r and </w:t>
-      </w:r>
-      <w:r>
-        <w:rPr>
-          <w:rFonts w:ascii="Times" w:eastAsia="Times New Roman" w:hAnsi="Times" w:cs="Times New Roman"/>
-          <w:color w:val="000000"/>
-          <w:sz w:val="24"/>
-          <w:szCs w:val="24"/>
-        </w:rPr>
-        <w:t xml:space="preserve">spectrum visualizer </w:t>
-      </w:r>
-      <w:r>
-        <w:rPr>
-          <w:rFonts w:ascii="Times" w:eastAsia="Times New Roman" w:hAnsi="Times" w:cs="Times New Roman"/>
-          <w:color w:val="000000"/>
-          <w:sz w:val="24"/>
-          <w:szCs w:val="24"/>
-        </w:rPr>
-        <w:t>demo</w:t>
-      </w:r>
-      <w:r>
-        <w:rPr>
-          <w:rFonts w:ascii="Times" w:eastAsia="Times New Roman" w:hAnsi="Times" w:cs="Times New Roman"/>
-          <w:color w:val="000000"/>
-          <w:sz w:val="24"/>
-          <w:szCs w:val="24"/>
-        </w:rPr>
-        <w:t>.</w:t>
+        <w:t>The note detection stores magnitudes for seven notes so it will require a single-port 16x8 LUT. The magnitudes will be tuned by hand after analyzing the FFT’s output through the logic analyzer and spectrum visualizer demo.</w:t>
       </w:r>
     </w:p>
     <w:p>
@@ -1147,6 +1261,35 @@
         </w:rPr>
         <w:t xml:space="preserve">and a note finite state machine. </w:t>
       </w:r>
+      <w:r>
+        <w:rPr>
+          <w:rFonts w:ascii="Times New Roman" w:hAnsi="Times New Roman" w:cs="Times New Roman"/>
+          <w:color w:val="000000"/>
+          <w:sz w:val="24"/>
+          <w:szCs w:val="24"/>
+        </w:rPr>
+        <w:t xml:space="preserve">These will interact by a simple enable </w:t>
+      </w:r>
+      <w:proofErr w:type="gramStart"/>
+      <w:r>
+        <w:rPr>
+          <w:rFonts w:ascii="Times New Roman" w:hAnsi="Times New Roman" w:cs="Times New Roman"/>
+          <w:color w:val="000000"/>
+          <w:sz w:val="24"/>
+          <w:szCs w:val="24"/>
+        </w:rPr>
+        <w:t>signal which the menu state machine will apply</w:t>
+      </w:r>
+      <w:proofErr w:type="gramEnd"/>
+      <w:r>
+        <w:rPr>
+          <w:rFonts w:ascii="Times New Roman" w:hAnsi="Times New Roman" w:cs="Times New Roman"/>
+          <w:color w:val="000000"/>
+          <w:sz w:val="24"/>
+          <w:szCs w:val="24"/>
+        </w:rPr>
+        <w:t xml:space="preserve"> to the note state machine once a song has begun.</w:t>
+      </w:r>
     </w:p>
     <w:p>
       <w:pPr>
@@ -1174,7 +1317,25 @@
           <w:sz w:val="24"/>
           <w:szCs w:val="24"/>
         </w:rPr>
-        <w:t>enu FSM will be responsible for handling the men</w:t>
+        <w:t xml:space="preserve">enu FSM </w:t>
+      </w:r>
+      <w:r>
+        <w:rPr>
+          <w:rFonts w:ascii="Times New Roman" w:hAnsi="Times New Roman" w:cs="Times New Roman"/>
+          <w:color w:val="000000"/>
+          <w:sz w:val="24"/>
+          <w:szCs w:val="24"/>
+        </w:rPr>
+        <w:t>handles</w:t>
+      </w:r>
+      <w:r>
+        <w:rPr>
+          <w:rFonts w:ascii="Times New Roman" w:hAnsi="Times New Roman" w:cs="Times New Roman"/>
+          <w:color w:val="000000"/>
+          <w:sz w:val="24"/>
+          <w:szCs w:val="24"/>
+        </w:rPr>
+        <w:t xml:space="preserve"> the men</w:t>
       </w:r>
       <w:r>
         <w:rPr>
@@ -1201,25 +1362,7 @@
           <w:sz w:val="24"/>
           <w:szCs w:val="24"/>
         </w:rPr>
-        <w:t>lab</w:t>
-      </w:r>
-      <w:r>
-        <w:rPr>
-          <w:rFonts w:ascii="Times New Roman" w:hAnsi="Times New Roman" w:cs="Times New Roman"/>
-          <w:color w:val="000000"/>
-          <w:sz w:val="24"/>
-          <w:szCs w:val="24"/>
-        </w:rPr>
-        <w:t>k</w:t>
-      </w:r>
-      <w:r>
-        <w:rPr>
-          <w:rFonts w:ascii="Times New Roman" w:hAnsi="Times New Roman" w:cs="Times New Roman"/>
-          <w:color w:val="000000"/>
-          <w:sz w:val="24"/>
-          <w:szCs w:val="24"/>
-        </w:rPr>
-        <w:t>it</w:t>
+        <w:t>labkit</w:t>
       </w:r>
       <w:r>
         <w:rPr>
@@ -1237,16 +1380,7 @@
           <w:sz w:val="24"/>
           <w:szCs w:val="24"/>
         </w:rPr>
-        <w:t xml:space="preserve"> through menus</w:t>
-      </w:r>
-      <w:r>
-        <w:rPr>
-          <w:rFonts w:ascii="Times New Roman" w:hAnsi="Times New Roman" w:cs="Times New Roman"/>
-          <w:color w:val="000000"/>
-          <w:sz w:val="24"/>
-          <w:szCs w:val="24"/>
-        </w:rPr>
-        <w:t xml:space="preserve">, and once the user starts a song </w:t>
+        <w:t xml:space="preserve"> through menus, and once the user starts a song </w:t>
       </w:r>
       <w:r>
         <w:rPr>
@@ -1284,16 +1418,34 @@
           <w:sz w:val="24"/>
           <w:szCs w:val="24"/>
         </w:rPr>
-        <w:t xml:space="preserve">FSM </w:t>
-      </w:r>
-      <w:r>
-        <w:rPr>
-          <w:rFonts w:ascii="Times New Roman" w:hAnsi="Times New Roman" w:cs="Times New Roman"/>
-          <w:color w:val="000000"/>
-          <w:sz w:val="24"/>
-          <w:szCs w:val="24"/>
-        </w:rPr>
-        <w:t>will take a list of current notes from the musical score, and determine from the note identificatio</w:t>
+        <w:t xml:space="preserve">FSM takes </w:t>
+      </w:r>
+      <w:r>
+        <w:rPr>
+          <w:rFonts w:ascii="Times New Roman" w:hAnsi="Times New Roman" w:cs="Times New Roman"/>
+          <w:color w:val="000000"/>
+          <w:sz w:val="24"/>
+          <w:szCs w:val="24"/>
+        </w:rPr>
+        <w:t>a list of current notes from the musical score, and determine</w:t>
+      </w:r>
+      <w:r>
+        <w:rPr>
+          <w:rFonts w:ascii="Times New Roman" w:hAnsi="Times New Roman" w:cs="Times New Roman"/>
+          <w:color w:val="000000"/>
+          <w:sz w:val="24"/>
+          <w:szCs w:val="24"/>
+        </w:rPr>
+        <w:t>s</w:t>
+      </w:r>
+      <w:r>
+        <w:rPr>
+          <w:rFonts w:ascii="Times New Roman" w:hAnsi="Times New Roman" w:cs="Times New Roman"/>
+          <w:color w:val="000000"/>
+          <w:sz w:val="24"/>
+          <w:szCs w:val="24"/>
+        </w:rPr>
+        <w:t xml:space="preserve"> from the note identificatio</w:t>
       </w:r>
       <w:r>
         <w:rPr>
@@ -1374,7 +1526,7 @@
           <w:sz w:val="24"/>
           <w:szCs w:val="24"/>
         </w:rPr>
-        <w:t>, indicating whether or not the correct note was being played at the right now.</w:t>
+        <w:t>, indicating whether or not the correct note is being played.</w:t>
       </w:r>
       <w:r>
         <w:rPr>
@@ -1412,327 +1564,16 @@
           <w:sz w:val="28"/>
           <w:szCs w:val="28"/>
         </w:rPr>
-        <w:t xml:space="preserve"> Musical Score (Paul)</w:t>
-      </w:r>
-    </w:p>
-    <w:p>
-      <w:pPr>
-        <w:jc w:val="both"/>
-        <w:rPr>
-          <w:rFonts w:ascii="Times New Roman" w:hAnsi="Times New Roman" w:cs="Times New Roman"/>
-          <w:color w:val="000000"/>
-          <w:sz w:val="24"/>
-          <w:szCs w:val="24"/>
-        </w:rPr>
-      </w:pPr>
-      <w:r>
-        <w:rPr>
-          <w:rFonts w:ascii="Times New Roman" w:hAnsi="Times New Roman" w:cs="Times New Roman"/>
-          <w:color w:val="000000"/>
-          <w:sz w:val="24"/>
-          <w:szCs w:val="24"/>
-        </w:rPr>
-        <w:t xml:space="preserve">The musical score module </w:t>
-      </w:r>
-      <w:r>
-        <w:rPr>
-          <w:rFonts w:ascii="Times New Roman" w:hAnsi="Times New Roman" w:cs="Times New Roman"/>
-          <w:color w:val="000000"/>
-          <w:sz w:val="24"/>
-          <w:szCs w:val="24"/>
-        </w:rPr>
-        <w:t>reads</w:t>
-      </w:r>
-      <w:r>
-        <w:rPr>
-          <w:rFonts w:ascii="Times New Roman" w:hAnsi="Times New Roman" w:cs="Times New Roman"/>
-          <w:color w:val="000000"/>
-          <w:sz w:val="24"/>
-          <w:szCs w:val="24"/>
-        </w:rPr>
-        <w:t xml:space="preserve"> </w:t>
-      </w:r>
-      <w:r>
-        <w:rPr>
-          <w:rFonts w:ascii="Times New Roman" w:hAnsi="Times New Roman" w:cs="Times New Roman"/>
-          <w:color w:val="000000"/>
-          <w:sz w:val="24"/>
-          <w:szCs w:val="24"/>
-        </w:rPr>
-        <w:t xml:space="preserve">song information </w:t>
-      </w:r>
-      <w:r>
-        <w:rPr>
-          <w:rFonts w:ascii="Times New Roman" w:hAnsi="Times New Roman" w:cs="Times New Roman"/>
-          <w:color w:val="000000"/>
-          <w:sz w:val="24"/>
-          <w:szCs w:val="24"/>
-        </w:rPr>
-        <w:t xml:space="preserve">from Flash memory </w:t>
-      </w:r>
-      <w:r>
-        <w:rPr>
-          <w:rFonts w:ascii="Times New Roman" w:hAnsi="Times New Roman" w:cs="Times New Roman"/>
-          <w:color w:val="000000"/>
-          <w:sz w:val="24"/>
-          <w:szCs w:val="24"/>
-        </w:rPr>
-        <w:t xml:space="preserve">(EEPROM) </w:t>
-      </w:r>
-      <w:r>
-        <w:rPr>
-          <w:rFonts w:ascii="Times New Roman" w:hAnsi="Times New Roman" w:cs="Times New Roman"/>
-          <w:color w:val="000000"/>
-          <w:sz w:val="24"/>
-          <w:szCs w:val="24"/>
-        </w:rPr>
-        <w:t>and giving upcoming note information to the game logic and video output.</w:t>
-      </w:r>
-    </w:p>
-    <w:p>
-      <w:pPr>
-        <w:jc w:val="both"/>
-        <w:rPr>
-          <w:rFonts w:ascii="Times" w:hAnsi="Times" w:cs="Times New Roman"/>
-          <w:color w:val="000000"/>
-          <w:sz w:val="24"/>
-          <w:szCs w:val="24"/>
-        </w:rPr>
-      </w:pPr>
-      <w:r>
-        <w:rPr>
-          <w:rFonts w:ascii="Times New Roman" w:hAnsi="Times New Roman" w:cs="Times New Roman"/>
-          <w:color w:val="000000"/>
-          <w:sz w:val="24"/>
-          <w:szCs w:val="24"/>
-        </w:rPr>
-        <w:t>Songs will be hardcoded into Flash memory. The songs will have two components: a 25-bit tempo followed by a series of 4-bit notes. To make playback tenable, the atomic note unit will be an eighth note, and the range of pitches will be restricted to A-G in whole step intervals.</w:t>
-      </w:r>
-    </w:p>
-    <w:p>
-      <w:pPr>
-        <w:jc w:val="both"/>
-        <w:rPr>
-          <w:rFonts w:ascii="Times" w:hAnsi="Times" w:cs="Times New Roman"/>
-          <w:color w:val="000000"/>
-          <w:sz w:val="24"/>
-          <w:szCs w:val="24"/>
-        </w:rPr>
-      </w:pPr>
-      <w:r>
-        <w:rPr>
-          <w:rFonts w:ascii="Times New Roman" w:hAnsi="Times New Roman" w:cs="Times New Roman"/>
-          <w:color w:val="000000"/>
-          <w:sz w:val="24"/>
-          <w:szCs w:val="24"/>
-        </w:rPr>
-        <w:t>This module</w:t>
-      </w:r>
-      <w:r>
-        <w:rPr>
-          <w:rFonts w:ascii="Times New Roman" w:hAnsi="Times New Roman" w:cs="Times New Roman"/>
-          <w:color w:val="000000"/>
-          <w:sz w:val="24"/>
-          <w:szCs w:val="24"/>
-        </w:rPr>
-        <w:t xml:space="preserve"> will contain a counter that counts up to a song’s tempo value. This interval will be equal to the time it takes to play an eighth note and is set per-song and stored in registers</w:t>
-      </w:r>
-      <w:r>
-        <w:rPr>
-          <w:rFonts w:ascii="Times New Roman" w:hAnsi="Times New Roman" w:cs="Times New Roman"/>
-          <w:color w:val="000000"/>
-          <w:sz w:val="24"/>
-          <w:szCs w:val="24"/>
-        </w:rPr>
-        <w:t xml:space="preserve">. For instance, if a one-second </w:t>
-      </w:r>
-      <w:r>
-        <w:rPr>
-          <w:rFonts w:ascii="Times New Roman" w:hAnsi="Times New Roman" w:cs="Times New Roman"/>
-          <w:color w:val="000000"/>
-          <w:sz w:val="24"/>
-          <w:szCs w:val="24"/>
-        </w:rPr>
-        <w:t xml:space="preserve">eighth note </w:t>
-      </w:r>
-      <w:r>
-        <w:rPr>
-          <w:rFonts w:ascii="Times New Roman" w:hAnsi="Times New Roman" w:cs="Times New Roman"/>
-          <w:color w:val="000000"/>
-          <w:sz w:val="24"/>
-          <w:szCs w:val="24"/>
-        </w:rPr>
-        <w:t>were</w:t>
-      </w:r>
-      <w:r>
-        <w:rPr>
-          <w:rFonts w:ascii="Times New Roman" w:hAnsi="Times New Roman" w:cs="Times New Roman"/>
-          <w:color w:val="000000"/>
-          <w:sz w:val="24"/>
-          <w:szCs w:val="24"/>
-        </w:rPr>
-        <w:t xml:space="preserve"> desired, then the tempo would be set to the system clock frequency.</w:t>
-      </w:r>
-    </w:p>
-    <w:p>
-      <w:pPr>
-        <w:jc w:val="both"/>
-        <w:rPr>
-          <w:rFonts w:ascii="Times" w:hAnsi="Times" w:cs="Times New Roman"/>
-          <w:color w:val="000000"/>
-          <w:sz w:val="24"/>
-          <w:szCs w:val="24"/>
-        </w:rPr>
-      </w:pPr>
-      <w:r>
-        <w:rPr>
-          <w:rFonts w:ascii="Times New Roman" w:hAnsi="Times New Roman" w:cs="Times New Roman"/>
-          <w:color w:val="000000"/>
-          <w:sz w:val="24"/>
-          <w:szCs w:val="24"/>
-        </w:rPr>
-        <w:t>To specify notes, the song will contain a series of hexadecimal values; although seven notes only requires three bits to encode, four bits will be used to encode each note to ensure that accidentals can be specified for future features. Each hexadecimal note value indicates the pitch that will be played for the next eighth-note interval. To create longe</w:t>
-      </w:r>
-      <w:r>
-        <w:rPr>
-          <w:rFonts w:ascii="Times New Roman" w:hAnsi="Times New Roman" w:cs="Times New Roman"/>
-          <w:color w:val="000000"/>
-          <w:sz w:val="24"/>
-          <w:szCs w:val="24"/>
-        </w:rPr>
-        <w:t xml:space="preserve">r duration notes, the pitch can </w:t>
-      </w:r>
-      <w:r>
-        <w:rPr>
-          <w:rFonts w:ascii="Times New Roman" w:hAnsi="Times New Roman" w:cs="Times New Roman"/>
-          <w:color w:val="000000"/>
-          <w:sz w:val="24"/>
-          <w:szCs w:val="24"/>
-        </w:rPr>
-        <w:t xml:space="preserve">be repeated several times. A zero-value note will be considered a rest. </w:t>
-      </w:r>
-    </w:p>
-    <w:p>
-      <w:pPr>
-        <w:jc w:val="both"/>
-        <w:rPr>
-          <w:rFonts w:ascii="Times" w:hAnsi="Times" w:cs="Times New Roman"/>
-          <w:color w:val="000000"/>
-          <w:sz w:val="24"/>
-          <w:szCs w:val="24"/>
-        </w:rPr>
-      </w:pPr>
-      <w:r>
-        <w:rPr>
-          <w:rFonts w:ascii="Times New Roman" w:hAnsi="Times New Roman" w:cs="Times New Roman"/>
-          <w:color w:val="000000"/>
-          <w:sz w:val="24"/>
-          <w:szCs w:val="24"/>
-        </w:rPr>
-        <w:t>Because the video output will display a stream of the next sixteen notes in the song, the musical score must constantly output the next sixteen notes in the piece. On each tempo interval the output will shift over by one note. The output of the musical score module will be an array of sixteen hexadecimal values.</w:t>
-      </w:r>
-    </w:p>
-    <w:p>
-      <w:pPr>
-        <w:jc w:val="both"/>
-        <w:rPr>
-          <w:rFonts w:ascii="Times" w:hAnsi="Times" w:cs="Times New Roman"/>
-          <w:color w:val="000000"/>
-          <w:sz w:val="24"/>
-          <w:szCs w:val="24"/>
-        </w:rPr>
-      </w:pPr>
-      <w:r>
-        <w:rPr>
-          <w:rFonts w:ascii="Times New Roman" w:hAnsi="Times New Roman" w:cs="Times New Roman"/>
-          <w:color w:val="000000"/>
-          <w:sz w:val="24"/>
-          <w:szCs w:val="24"/>
-        </w:rPr>
-        <w:t>The main complexity of the musical score module involves the Flash memory. A typical song might contain 30-5</w:t>
-      </w:r>
-      <w:r>
-        <w:rPr>
-          <w:rFonts w:ascii="Times New Roman" w:hAnsi="Times New Roman" w:cs="Times New Roman"/>
-          <w:color w:val="000000"/>
-          <w:sz w:val="24"/>
-          <w:szCs w:val="24"/>
-        </w:rPr>
-        <w:t xml:space="preserve">0 notes of varying </w:t>
-      </w:r>
-      <w:r>
-        <w:rPr>
-          <w:rFonts w:ascii="Times New Roman" w:hAnsi="Times New Roman" w:cs="Times New Roman"/>
-          <w:color w:val="000000"/>
-          <w:sz w:val="24"/>
-          <w:szCs w:val="24"/>
-        </w:rPr>
-        <w:t>length, which</w:t>
-      </w:r>
-      <w:r>
-        <w:rPr>
-          <w:rFonts w:ascii="Times New Roman" w:hAnsi="Times New Roman" w:cs="Times New Roman"/>
-          <w:color w:val="000000"/>
-          <w:sz w:val="24"/>
-          <w:szCs w:val="24"/>
-        </w:rPr>
-        <w:t xml:space="preserve"> </w:t>
-      </w:r>
-      <w:r>
-        <w:rPr>
-          <w:rFonts w:ascii="Times New Roman" w:hAnsi="Times New Roman" w:cs="Times New Roman"/>
-          <w:color w:val="000000"/>
-          <w:sz w:val="24"/>
-          <w:szCs w:val="24"/>
-        </w:rPr>
-        <w:t>translate</w:t>
-      </w:r>
-      <w:r>
-        <w:rPr>
-          <w:rFonts w:ascii="Times New Roman" w:hAnsi="Times New Roman" w:cs="Times New Roman"/>
-          <w:color w:val="000000"/>
-          <w:sz w:val="24"/>
-          <w:szCs w:val="24"/>
-        </w:rPr>
-        <w:t>s</w:t>
-      </w:r>
-      <w:r>
-        <w:rPr>
-          <w:rFonts w:ascii="Times New Roman" w:hAnsi="Times New Roman" w:cs="Times New Roman"/>
-          <w:color w:val="000000"/>
-          <w:sz w:val="24"/>
-          <w:szCs w:val="24"/>
-        </w:rPr>
-        <w:t xml:space="preserve"> to between 0.2-0.5K</w:t>
-      </w:r>
-      <w:r>
-        <w:rPr>
-          <w:rFonts w:ascii="Times New Roman" w:hAnsi="Times New Roman" w:cs="Times New Roman"/>
-          <w:color w:val="000000"/>
-          <w:sz w:val="24"/>
-          <w:szCs w:val="24"/>
-        </w:rPr>
-        <w:t>bit per song. Given that the labkit has 128Mbit of Flash memory, there are no concerns about available space.</w:t>
-      </w:r>
-    </w:p>
-    <w:p>
-      <w:pPr>
-        <w:jc w:val="both"/>
-        <w:rPr>
-          <w:rFonts w:ascii="Times" w:hAnsi="Times" w:cs="Times New Roman"/>
+        <w:t xml:space="preserve"> Musical Score </w:t>
+      </w:r>
+      <w:r>
+        <w:rPr>
+          <w:rFonts w:ascii="Times New Roman" w:eastAsia="Times New Roman" w:hAnsi="Times New Roman" w:cs="Times New Roman"/>
           <w:color w:val="000000"/>
           <w:sz w:val="28"/>
           <w:szCs w:val="28"/>
         </w:rPr>
-      </w:pPr>
-      <w:r>
-        <w:rPr>
-          <w:rFonts w:ascii="Times" w:eastAsia="Times New Roman" w:hAnsi="Times" w:cs="Times New Roman"/>
-          <w:color w:val="000000"/>
-          <w:sz w:val="24"/>
-          <w:szCs w:val="24"/>
-        </w:rPr>
-        <w:br/>
+        <w:t xml:space="preserve">Loader </w:t>
       </w:r>
       <w:r>
         <w:rPr>
@@ -1741,419 +1582,370 @@
           <w:sz w:val="28"/>
           <w:szCs w:val="28"/>
         </w:rPr>
-        <w:t>2.4</w:t>
-      </w:r>
-      <w:r>
-        <w:rPr>
-          <w:rFonts w:ascii="Times New Roman" w:eastAsia="Times New Roman" w:hAnsi="Times New Roman" w:cs="Times New Roman"/>
+        <w:t>(Paul)</w:t>
+      </w:r>
+    </w:p>
+    <w:p>
+      <w:pPr>
+        <w:jc w:val="both"/>
+        <w:rPr>
+          <w:rFonts w:ascii="Times New Roman" w:hAnsi="Times New Roman" w:cs="Times New Roman"/>
+          <w:color w:val="000000"/>
+          <w:sz w:val="24"/>
+          <w:szCs w:val="24"/>
+        </w:rPr>
+      </w:pPr>
+      <w:r>
+        <w:rPr>
+          <w:rFonts w:ascii="Times New Roman" w:hAnsi="Times New Roman" w:cs="Times New Roman"/>
+          <w:color w:val="000000"/>
+          <w:sz w:val="24"/>
+          <w:szCs w:val="24"/>
+        </w:rPr>
+        <w:t xml:space="preserve">The musical score module </w:t>
+      </w:r>
+      <w:r>
+        <w:rPr>
+          <w:rFonts w:ascii="Times New Roman" w:hAnsi="Times New Roman" w:cs="Times New Roman"/>
+          <w:color w:val="000000"/>
+          <w:sz w:val="24"/>
+          <w:szCs w:val="24"/>
+        </w:rPr>
+        <w:t>reads</w:t>
+      </w:r>
+      <w:r>
+        <w:rPr>
+          <w:rFonts w:ascii="Times New Roman" w:hAnsi="Times New Roman" w:cs="Times New Roman"/>
+          <w:color w:val="000000"/>
+          <w:sz w:val="24"/>
+          <w:szCs w:val="24"/>
+        </w:rPr>
+        <w:t xml:space="preserve"> </w:t>
+      </w:r>
+      <w:r>
+        <w:rPr>
+          <w:rFonts w:ascii="Times New Roman" w:hAnsi="Times New Roman" w:cs="Times New Roman"/>
+          <w:color w:val="000000"/>
+          <w:sz w:val="24"/>
+          <w:szCs w:val="24"/>
+        </w:rPr>
+        <w:t xml:space="preserve">song information </w:t>
+      </w:r>
+      <w:r>
+        <w:rPr>
+          <w:rFonts w:ascii="Times New Roman" w:hAnsi="Times New Roman" w:cs="Times New Roman"/>
+          <w:color w:val="000000"/>
+          <w:sz w:val="24"/>
+          <w:szCs w:val="24"/>
+        </w:rPr>
+        <w:t xml:space="preserve">from Flash memory </w:t>
+      </w:r>
+      <w:r>
+        <w:rPr>
+          <w:rFonts w:ascii="Times New Roman" w:hAnsi="Times New Roman" w:cs="Times New Roman"/>
+          <w:color w:val="000000"/>
+          <w:sz w:val="24"/>
+          <w:szCs w:val="24"/>
+        </w:rPr>
+        <w:t>(EEPROM) and gives</w:t>
+      </w:r>
+      <w:r>
+        <w:rPr>
+          <w:rFonts w:ascii="Times New Roman" w:hAnsi="Times New Roman" w:cs="Times New Roman"/>
+          <w:color w:val="000000"/>
+          <w:sz w:val="24"/>
+          <w:szCs w:val="24"/>
+        </w:rPr>
+        <w:t xml:space="preserve"> upcoming note information to the game logic and video output.</w:t>
+      </w:r>
+    </w:p>
+    <w:p>
+      <w:pPr>
+        <w:jc w:val="both"/>
+        <w:rPr>
+          <w:rFonts w:ascii="Times New Roman" w:hAnsi="Times New Roman" w:cs="Times New Roman"/>
+          <w:color w:val="000000"/>
+          <w:sz w:val="26"/>
+          <w:szCs w:val="26"/>
+        </w:rPr>
+      </w:pPr>
+      <w:r>
+        <w:rPr>
+          <w:rFonts w:ascii="Times New Roman" w:hAnsi="Times New Roman" w:cs="Times New Roman"/>
+          <w:color w:val="000000"/>
+          <w:sz w:val="26"/>
+          <w:szCs w:val="26"/>
+        </w:rPr>
+        <w:t>2.3.1 Song Encoding</w:t>
+      </w:r>
+    </w:p>
+    <w:p>
+      <w:pPr>
+        <w:jc w:val="both"/>
+        <w:rPr>
+          <w:rFonts w:ascii="Times New Roman" w:hAnsi="Times New Roman" w:cs="Times New Roman"/>
+          <w:color w:val="000000"/>
+          <w:sz w:val="24"/>
+          <w:szCs w:val="24"/>
+        </w:rPr>
+      </w:pPr>
+      <w:r>
+        <w:rPr>
+          <w:rFonts w:ascii="Times New Roman" w:hAnsi="Times New Roman" w:cs="Times New Roman"/>
+          <w:color w:val="000000"/>
+          <w:sz w:val="24"/>
+          <w:szCs w:val="24"/>
+        </w:rPr>
+        <w:t>Songs will be hardcoded into Flash memory. The songs will have two components: a 25-bit tempo followed by a series of 4-bit notes. To make playback tenable, the atomic note unit will be an eighth note, and the range of pitches will be restricted to A-G in whole step intervals.</w:t>
+      </w:r>
+    </w:p>
+    <w:p>
+      <w:pPr>
+        <w:jc w:val="both"/>
+        <w:rPr>
+          <w:rFonts w:ascii="Times" w:hAnsi="Times" w:cs="Times New Roman"/>
+          <w:color w:val="000000"/>
+          <w:sz w:val="24"/>
+          <w:szCs w:val="24"/>
+        </w:rPr>
+      </w:pPr>
+      <w:r>
+        <w:rPr>
+          <w:rFonts w:ascii="Times New Roman" w:hAnsi="Times New Roman" w:cs="Times New Roman"/>
+          <w:color w:val="000000"/>
+          <w:sz w:val="24"/>
+          <w:szCs w:val="24"/>
+        </w:rPr>
+        <w:t xml:space="preserve">The tempo will be a 25-bit integer such that the time it takes for the system clock to count up to </w:t>
+      </w:r>
+      <w:r>
+        <w:rPr>
+          <w:rFonts w:ascii="Times New Roman" w:hAnsi="Times New Roman" w:cs="Times New Roman"/>
+          <w:color w:val="000000"/>
+          <w:sz w:val="24"/>
+          <w:szCs w:val="24"/>
+        </w:rPr>
+        <w:t>it will be the</w:t>
+      </w:r>
+      <w:r>
+        <w:rPr>
+          <w:rFonts w:ascii="Times New Roman" w:hAnsi="Times New Roman" w:cs="Times New Roman"/>
+          <w:color w:val="000000"/>
+          <w:sz w:val="24"/>
+          <w:szCs w:val="24"/>
+        </w:rPr>
+        <w:t xml:space="preserve"> duration of </w:t>
+      </w:r>
+      <w:proofErr w:type="gramStart"/>
+      <w:r>
+        <w:rPr>
+          <w:rFonts w:ascii="Times New Roman" w:hAnsi="Times New Roman" w:cs="Times New Roman"/>
+          <w:color w:val="000000"/>
+          <w:sz w:val="24"/>
+          <w:szCs w:val="24"/>
+        </w:rPr>
+        <w:t>one eighth</w:t>
+      </w:r>
+      <w:proofErr w:type="gramEnd"/>
+      <w:r>
+        <w:rPr>
+          <w:rFonts w:ascii="Times New Roman" w:hAnsi="Times New Roman" w:cs="Times New Roman"/>
+          <w:color w:val="000000"/>
+          <w:sz w:val="24"/>
+          <w:szCs w:val="24"/>
+        </w:rPr>
+        <w:t xml:space="preserve"> note.</w:t>
+      </w:r>
+    </w:p>
+    <w:p>
+      <w:pPr>
+        <w:jc w:val="both"/>
+        <w:rPr>
+          <w:rFonts w:ascii="Times" w:hAnsi="Times" w:cs="Times New Roman"/>
+          <w:color w:val="000000"/>
+          <w:sz w:val="24"/>
+          <w:szCs w:val="24"/>
+        </w:rPr>
+      </w:pPr>
+      <w:r>
+        <w:rPr>
+          <w:rFonts w:ascii="Times New Roman" w:hAnsi="Times New Roman" w:cs="Times New Roman"/>
+          <w:color w:val="000000"/>
+          <w:sz w:val="24"/>
+          <w:szCs w:val="24"/>
+        </w:rPr>
+        <w:t>Each note will be specified as a hexadecimal value</w:t>
+      </w:r>
+      <w:r>
+        <w:rPr>
+          <w:rFonts w:ascii="Times New Roman" w:hAnsi="Times New Roman" w:cs="Times New Roman"/>
+          <w:color w:val="000000"/>
+          <w:sz w:val="24"/>
+          <w:szCs w:val="24"/>
+        </w:rPr>
+        <w:t>; al</w:t>
+      </w:r>
+      <w:r>
+        <w:rPr>
+          <w:rFonts w:ascii="Times New Roman" w:hAnsi="Times New Roman" w:cs="Times New Roman"/>
+          <w:color w:val="000000"/>
+          <w:sz w:val="24"/>
+          <w:szCs w:val="24"/>
+        </w:rPr>
+        <w:t>though seven notes only require</w:t>
+      </w:r>
+      <w:r>
+        <w:rPr>
+          <w:rFonts w:ascii="Times New Roman" w:hAnsi="Times New Roman" w:cs="Times New Roman"/>
+          <w:color w:val="000000"/>
+          <w:sz w:val="24"/>
+          <w:szCs w:val="24"/>
+        </w:rPr>
+        <w:t xml:space="preserve"> three bits to encode, four bits will be used to encode each note to ensure that accidentals can be specified for future features. Each hexadecimal note value indicates the pitch that will be played for the next eighth-note interval. To create longe</w:t>
+      </w:r>
+      <w:r>
+        <w:rPr>
+          <w:rFonts w:ascii="Times New Roman" w:hAnsi="Times New Roman" w:cs="Times New Roman"/>
+          <w:color w:val="000000"/>
+          <w:sz w:val="24"/>
+          <w:szCs w:val="24"/>
+        </w:rPr>
+        <w:t xml:space="preserve">r duration notes, the pitch can </w:t>
+      </w:r>
+      <w:r>
+        <w:rPr>
+          <w:rFonts w:ascii="Times New Roman" w:hAnsi="Times New Roman" w:cs="Times New Roman"/>
+          <w:color w:val="000000"/>
+          <w:sz w:val="24"/>
+          <w:szCs w:val="24"/>
+        </w:rPr>
+        <w:t xml:space="preserve">be repeated several times. A zero-value note will be considered a rest. </w:t>
+      </w:r>
+    </w:p>
+    <w:p>
+      <w:pPr>
+        <w:jc w:val="both"/>
+        <w:rPr>
+          <w:rFonts w:ascii="Times New Roman" w:hAnsi="Times New Roman" w:cs="Times New Roman"/>
+          <w:color w:val="000000"/>
+          <w:sz w:val="26"/>
+          <w:szCs w:val="26"/>
+        </w:rPr>
+      </w:pPr>
+      <w:r>
+        <w:rPr>
+          <w:rFonts w:ascii="Times New Roman" w:hAnsi="Times New Roman" w:cs="Times New Roman"/>
+          <w:color w:val="000000"/>
+          <w:sz w:val="26"/>
+          <w:szCs w:val="26"/>
+        </w:rPr>
+        <w:t>2.3.2 Note Loading</w:t>
+      </w:r>
+    </w:p>
+    <w:p>
+      <w:pPr>
+        <w:jc w:val="both"/>
+        <w:rPr>
+          <w:rFonts w:ascii="Times New Roman" w:hAnsi="Times New Roman" w:cs="Times New Roman"/>
+          <w:color w:val="000000"/>
+          <w:sz w:val="24"/>
+          <w:szCs w:val="24"/>
+        </w:rPr>
+      </w:pPr>
+      <w:r>
+        <w:rPr>
+          <w:rFonts w:ascii="Times New Roman" w:hAnsi="Times New Roman" w:cs="Times New Roman"/>
+          <w:color w:val="000000"/>
+          <w:sz w:val="24"/>
+          <w:szCs w:val="24"/>
+        </w:rPr>
+        <w:t>Once a song is selected, the musical score module will output the next sixteen notes in the song to the game logic and display. This will be done by reading 64 bits from the EEPROM and advancing by 4 bits, one eighth note, on each beat. The beat will be set by the tempo value of the chosen song.</w:t>
+      </w:r>
+    </w:p>
+    <w:p>
+      <w:pPr>
+        <w:jc w:val="both"/>
+        <w:rPr>
+          <w:rFonts w:ascii="Times" w:hAnsi="Times" w:cs="Times New Roman"/>
+          <w:color w:val="000000"/>
+          <w:sz w:val="24"/>
+          <w:szCs w:val="24"/>
+        </w:rPr>
+      </w:pPr>
+      <w:r>
+        <w:rPr>
+          <w:rFonts w:ascii="Times New Roman" w:hAnsi="Times New Roman" w:cs="Times New Roman"/>
+          <w:color w:val="000000"/>
+          <w:sz w:val="24"/>
+          <w:szCs w:val="24"/>
+        </w:rPr>
+        <w:t>The main complexity of the musical score module involves the Flash memory. A typical song might contain 30-5</w:t>
+      </w:r>
+      <w:r>
+        <w:rPr>
+          <w:rFonts w:ascii="Times New Roman" w:hAnsi="Times New Roman" w:cs="Times New Roman"/>
+          <w:color w:val="000000"/>
+          <w:sz w:val="24"/>
+          <w:szCs w:val="24"/>
+        </w:rPr>
+        <w:t xml:space="preserve">0 notes of varying length, which </w:t>
+      </w:r>
+      <w:r>
+        <w:rPr>
+          <w:rFonts w:ascii="Times New Roman" w:hAnsi="Times New Roman" w:cs="Times New Roman"/>
+          <w:color w:val="000000"/>
+          <w:sz w:val="24"/>
+          <w:szCs w:val="24"/>
+        </w:rPr>
+        <w:t>translate</w:t>
+      </w:r>
+      <w:r>
+        <w:rPr>
+          <w:rFonts w:ascii="Times New Roman" w:hAnsi="Times New Roman" w:cs="Times New Roman"/>
+          <w:color w:val="000000"/>
+          <w:sz w:val="24"/>
+          <w:szCs w:val="24"/>
+        </w:rPr>
+        <w:t>s to between 0.2-0.5K</w:t>
+      </w:r>
+      <w:r>
+        <w:rPr>
+          <w:rFonts w:ascii="Times New Roman" w:hAnsi="Times New Roman" w:cs="Times New Roman"/>
+          <w:color w:val="000000"/>
+          <w:sz w:val="24"/>
+          <w:szCs w:val="24"/>
+        </w:rPr>
+        <w:t>bit per song. Given that the labkit has 128Mbit of Flash memory, there are no concerns about available space.</w:t>
+      </w:r>
+    </w:p>
+    <w:p>
+      <w:pPr>
+        <w:jc w:val="both"/>
+        <w:rPr>
+          <w:rFonts w:ascii="Times" w:hAnsi="Times" w:cs="Times New Roman"/>
           <w:color w:val="000000"/>
           <w:sz w:val="28"/>
           <w:szCs w:val="28"/>
         </w:rPr>
-        <w:t xml:space="preserve"> Video Output (Paul)</w:t>
-      </w:r>
-    </w:p>
-    <w:p>
-      <w:pPr>
-        <w:jc w:val="both"/>
+      </w:pPr>
+      <w:r>
         <w:rPr>
           <w:rFonts w:ascii="Times" w:eastAsia="Times New Roman" w:hAnsi="Times" w:cs="Times New Roman"/>
           <w:color w:val="000000"/>
           <w:sz w:val="24"/>
           <w:szCs w:val="24"/>
         </w:rPr>
-      </w:pPr>
-      <w:r>
-        <w:rPr>
-          <w:rFonts w:ascii="Times New Roman" w:eastAsia="Times New Roman" w:hAnsi="Times New Roman" w:cs="Times New Roman"/>
-          <w:color w:val="000000"/>
-          <w:sz w:val="24"/>
-          <w:szCs w:val="24"/>
-        </w:rPr>
-        <w:t xml:space="preserve">The video output module is responsible for taking game and note data and outputting a VGA video signal. There are several video elements to display: the incoming note data, the current score and the current pitch. Because of the quantity of information on the screen the VGA output will be </w:t>
-      </w:r>
-      <w:r>
-        <w:rPr>
-          <w:rFonts w:ascii="Times New Roman" w:eastAsia="Times New Roman" w:hAnsi="Times New Roman" w:cs="Times New Roman"/>
-          <w:color w:val="000000"/>
-          <w:sz w:val="24"/>
-          <w:szCs w:val="24"/>
-        </w:rPr>
-        <w:t>set to</w:t>
-      </w:r>
-      <w:r>
-        <w:rPr>
-          <w:rFonts w:ascii="Times New Roman" w:eastAsia="Times New Roman" w:hAnsi="Times New Roman" w:cs="Times New Roman"/>
-          <w:color w:val="000000"/>
-          <w:sz w:val="24"/>
-          <w:szCs w:val="24"/>
-        </w:rPr>
-        <w:t xml:space="preserve"> a resolution of 1024x768; </w:t>
-      </w:r>
-      <w:r>
-        <w:rPr>
-          <w:rFonts w:ascii="Times New Roman" w:eastAsia="Times New Roman" w:hAnsi="Times New Roman" w:cs="Times New Roman"/>
-          <w:color w:val="000000"/>
-          <w:sz w:val="24"/>
-          <w:szCs w:val="24"/>
-        </w:rPr>
-        <w:t>the system clock frequency will be set to 65MHz</w:t>
-      </w:r>
-      <w:r>
-        <w:rPr>
-          <w:rFonts w:ascii="Times New Roman" w:eastAsia="Times New Roman" w:hAnsi="Times New Roman" w:cs="Times New Roman"/>
-          <w:color w:val="000000"/>
-          <w:sz w:val="24"/>
-          <w:szCs w:val="24"/>
-        </w:rPr>
-        <w:t xml:space="preserve"> to accommodate</w:t>
-      </w:r>
-      <w:r>
-        <w:rPr>
-          <w:rFonts w:ascii="Times New Roman" w:eastAsia="Times New Roman" w:hAnsi="Times New Roman" w:cs="Times New Roman"/>
-          <w:color w:val="000000"/>
-          <w:sz w:val="24"/>
-          <w:szCs w:val="24"/>
-        </w:rPr>
-        <w:t xml:space="preserve"> this resolution.</w:t>
-      </w:r>
-    </w:p>
-    <w:p>
-      <w:pPr>
-        <w:jc w:val="both"/>
-        <w:rPr>
-          <w:rFonts w:ascii="Times" w:eastAsia="Times New Roman" w:hAnsi="Times" w:cs="Times New Roman"/>
-          <w:color w:val="000000"/>
-          <w:sz w:val="24"/>
-          <w:szCs w:val="24"/>
-        </w:rPr>
-      </w:pPr>
-      <w:r>
-        <w:rPr>
-          <w:rFonts w:ascii="Times New Roman" w:eastAsia="Times New Roman" w:hAnsi="Times New Roman" w:cs="Times New Roman"/>
-          <w:color w:val="000000"/>
-          <w:sz w:val="24"/>
-          <w:szCs w:val="24"/>
-        </w:rPr>
-        <w:t>The VGA signal output will be handled by the labkit’s onboard ADV7125 Triple 8-bit Video DAC. The XVGA module used in Lab 3 will be reused to handle interactions with the ADV7125.</w:t>
-      </w:r>
-    </w:p>
-    <w:p>
-      <w:pPr>
-        <w:jc w:val="both"/>
-        <w:rPr>
-          <w:rFonts w:ascii="Times New Roman" w:eastAsia="Times New Roman" w:hAnsi="Times New Roman" w:cs="Times New Roman"/>
-          <w:color w:val="000000"/>
-          <w:sz w:val="24"/>
-          <w:szCs w:val="24"/>
-        </w:rPr>
-      </w:pPr>
-      <w:r>
-        <w:rPr>
-          <w:rFonts w:ascii="Times New Roman" w:eastAsia="Times New Roman" w:hAnsi="Times New Roman" w:cs="Times New Roman"/>
-          <w:color w:val="000000"/>
-          <w:sz w:val="24"/>
-          <w:szCs w:val="24"/>
-        </w:rPr>
-        <w:t>The music</w:t>
-      </w:r>
-      <w:r>
-        <w:rPr>
-          <w:rFonts w:ascii="Times New Roman" w:eastAsia="Times New Roman" w:hAnsi="Times New Roman" w:cs="Times New Roman"/>
-          <w:color w:val="000000"/>
-          <w:sz w:val="24"/>
-          <w:szCs w:val="24"/>
-        </w:rPr>
-        <w:t>al</w:t>
-      </w:r>
-      <w:r>
-        <w:rPr>
-          <w:rFonts w:ascii="Times New Roman" w:eastAsia="Times New Roman" w:hAnsi="Times New Roman" w:cs="Times New Roman"/>
-          <w:color w:val="000000"/>
-          <w:sz w:val="24"/>
-          <w:szCs w:val="24"/>
-        </w:rPr>
-        <w:t xml:space="preserve"> score logic will provide </w:t>
-      </w:r>
-      <w:r>
-        <w:rPr>
-          <w:rFonts w:ascii="Times New Roman" w:eastAsia="Times New Roman" w:hAnsi="Times New Roman" w:cs="Times New Roman"/>
-          <w:color w:val="000000"/>
-          <w:sz w:val="24"/>
-          <w:szCs w:val="24"/>
-        </w:rPr>
-        <w:t>this module</w:t>
-      </w:r>
-      <w:r>
-        <w:rPr>
-          <w:rFonts w:ascii="Times New Roman" w:eastAsia="Times New Roman" w:hAnsi="Times New Roman" w:cs="Times New Roman"/>
-          <w:color w:val="000000"/>
-          <w:sz w:val="24"/>
-          <w:szCs w:val="24"/>
-        </w:rPr>
-        <w:t xml:space="preserve"> with a sequence of the next sixteen notes. These notes will be rendered on the screen horizontally in time and vertically in pitch. Each note will be created with the rectangular blob module from Lab 3. There will be certain y-axis values for each pitch, and ea</w:t>
-      </w:r>
-      <w:r>
-        <w:rPr>
-          <w:rFonts w:ascii="Times New Roman" w:eastAsia="Times New Roman" w:hAnsi="Times New Roman" w:cs="Times New Roman"/>
-          <w:color w:val="000000"/>
-          <w:sz w:val="24"/>
-          <w:szCs w:val="24"/>
-        </w:rPr>
-        <w:t>ch note will initially occupy</w:t>
-      </w:r>
-      <w:r>
-        <w:rPr>
-          <w:rFonts w:ascii="Times New Roman" w:eastAsia="Times New Roman" w:hAnsi="Times New Roman" w:cs="Times New Roman"/>
-          <w:color w:val="000000"/>
-          <w:sz w:val="24"/>
-          <w:szCs w:val="24"/>
-        </w:rPr>
-        <w:t xml:space="preserve"> 1/15</w:t>
-      </w:r>
-      <w:r>
-        <w:rPr>
-          <w:rFonts w:ascii="Times New Roman" w:eastAsia="Times New Roman" w:hAnsi="Times New Roman" w:cs="Times New Roman"/>
-          <w:color w:val="000000"/>
-          <w:sz w:val="24"/>
-          <w:szCs w:val="24"/>
-          <w:vertAlign w:val="superscript"/>
-        </w:rPr>
-        <w:t>th</w:t>
-      </w:r>
-      <w:r>
-        <w:rPr>
-          <w:rFonts w:ascii="Times New Roman" w:eastAsia="Times New Roman" w:hAnsi="Times New Roman" w:cs="Times New Roman"/>
-          <w:color w:val="000000"/>
-          <w:sz w:val="24"/>
-          <w:szCs w:val="24"/>
-        </w:rPr>
-        <w:t xml:space="preserve"> the screen</w:t>
-      </w:r>
-      <w:r>
-        <w:rPr>
-          <w:rFonts w:ascii="Times New Roman" w:eastAsia="Times New Roman" w:hAnsi="Times New Roman" w:cs="Times New Roman"/>
-          <w:color w:val="000000"/>
-          <w:sz w:val="24"/>
-          <w:szCs w:val="24"/>
-        </w:rPr>
-        <w:t xml:space="preserve"> width</w:t>
-      </w:r>
-      <w:r>
-        <w:rPr>
-          <w:rFonts w:ascii="Times New Roman" w:eastAsia="Times New Roman" w:hAnsi="Times New Roman" w:cs="Times New Roman"/>
-          <w:color w:val="000000"/>
-          <w:sz w:val="24"/>
-          <w:szCs w:val="24"/>
-        </w:rPr>
-        <w:t xml:space="preserve"> arranged horizontally. The notes will move horizontally leftward at a rate that after one tempo interval they will have moved across 1/15</w:t>
-      </w:r>
-      <w:r>
-        <w:rPr>
-          <w:rFonts w:ascii="Times New Roman" w:eastAsia="Times New Roman" w:hAnsi="Times New Roman" w:cs="Times New Roman"/>
-          <w:color w:val="000000"/>
-          <w:sz w:val="24"/>
-          <w:szCs w:val="24"/>
-          <w:vertAlign w:val="superscript"/>
-        </w:rPr>
-        <w:t>th</w:t>
-      </w:r>
-      <w:r>
-        <w:rPr>
-          <w:rFonts w:ascii="Times New Roman" w:eastAsia="Times New Roman" w:hAnsi="Times New Roman" w:cs="Times New Roman"/>
-          <w:color w:val="000000"/>
-          <w:sz w:val="24"/>
-          <w:szCs w:val="24"/>
-        </w:rPr>
-        <w:t xml:space="preserve"> of the screen. As the 1</w:t>
-      </w:r>
-      <w:r>
-        <w:rPr>
-          <w:rFonts w:ascii="Times New Roman" w:eastAsia="Times New Roman" w:hAnsi="Times New Roman" w:cs="Times New Roman"/>
-          <w:color w:val="000000"/>
-          <w:sz w:val="24"/>
-          <w:szCs w:val="24"/>
-          <w:vertAlign w:val="superscript"/>
-        </w:rPr>
-        <w:t>st</w:t>
-      </w:r>
-      <w:r>
-        <w:rPr>
-          <w:rFonts w:ascii="Times New Roman" w:eastAsia="Times New Roman" w:hAnsi="Times New Roman" w:cs="Times New Roman"/>
-          <w:color w:val="000000"/>
-          <w:sz w:val="24"/>
-          <w:szCs w:val="24"/>
-          <w:vertAlign w:val="superscript"/>
-        </w:rPr>
-        <w:t xml:space="preserve"> </w:t>
-      </w:r>
-      <w:r>
-        <w:rPr>
-          <w:rFonts w:ascii="Times New Roman" w:eastAsia="Times New Roman" w:hAnsi="Times New Roman" w:cs="Times New Roman"/>
-          <w:color w:val="000000"/>
-          <w:sz w:val="24"/>
-          <w:szCs w:val="24"/>
-        </w:rPr>
-        <w:t>note begins to move off the screen, the 16</w:t>
-      </w:r>
-      <w:r>
-        <w:rPr>
-          <w:rFonts w:ascii="Times New Roman" w:eastAsia="Times New Roman" w:hAnsi="Times New Roman" w:cs="Times New Roman"/>
-          <w:color w:val="000000"/>
-          <w:sz w:val="24"/>
-          <w:szCs w:val="24"/>
-          <w:vertAlign w:val="superscript"/>
-        </w:rPr>
-        <w:t>th</w:t>
-      </w:r>
-      <w:r>
-        <w:rPr>
-          <w:rFonts w:ascii="Times New Roman" w:eastAsia="Times New Roman" w:hAnsi="Times New Roman" w:cs="Times New Roman"/>
-          <w:color w:val="000000"/>
-          <w:sz w:val="24"/>
-          <w:szCs w:val="24"/>
-        </w:rPr>
-        <w:t xml:space="preserve"> note will start to move in.</w:t>
-      </w:r>
-    </w:p>
-    <w:p>
-      <w:pPr>
-        <w:jc w:val="both"/>
-        <w:rPr>
-          <w:rFonts w:ascii="Times New Roman" w:eastAsia="Times New Roman" w:hAnsi="Times New Roman" w:cs="Times New Roman"/>
-          <w:color w:val="000000"/>
-          <w:sz w:val="24"/>
-          <w:szCs w:val="24"/>
-        </w:rPr>
-      </w:pPr>
-      <w:r>
-        <w:rPr>
-          <w:rFonts w:ascii="Times New Roman" w:eastAsia="Times New Roman" w:hAnsi="Times New Roman" w:cs="Times New Roman"/>
-          <w:color w:val="000000"/>
-          <w:sz w:val="24"/>
-          <w:szCs w:val="24"/>
-        </w:rPr>
-        <w:t>The user is supposed to play the pitch of the 1</w:t>
-      </w:r>
-      <w:r>
-        <w:rPr>
-          <w:rFonts w:ascii="Times New Roman" w:eastAsia="Times New Roman" w:hAnsi="Times New Roman" w:cs="Times New Roman"/>
-          <w:color w:val="000000"/>
-          <w:sz w:val="24"/>
-          <w:szCs w:val="24"/>
-          <w:vertAlign w:val="superscript"/>
-        </w:rPr>
-        <w:t>st</w:t>
-      </w:r>
-      <w:r>
-        <w:rPr>
-          <w:rFonts w:ascii="Times New Roman" w:eastAsia="Times New Roman" w:hAnsi="Times New Roman" w:cs="Times New Roman"/>
-          <w:color w:val="000000"/>
-          <w:sz w:val="24"/>
-          <w:szCs w:val="24"/>
-        </w:rPr>
-        <w:t xml:space="preserve"> note </w:t>
-      </w:r>
-      <w:bookmarkStart w:id="0" w:name="_GoBack"/>
-      <w:bookmarkEnd w:id="0"/>
-      <w:r>
-        <w:rPr>
-          <w:rFonts w:ascii="Times New Roman" w:eastAsia="Times New Roman" w:hAnsi="Times New Roman" w:cs="Times New Roman"/>
-          <w:color w:val="000000"/>
-          <w:sz w:val="24"/>
-          <w:szCs w:val="24"/>
-        </w:rPr>
-        <w:t>(leftmost on the screen) at all times. The game logic module will supply a bit indicated whether or not the user is playing the correct note. Based on whether they are or not, the color of the note will change: blue indicating success, red indicating a missed note.</w:t>
-      </w:r>
-    </w:p>
-    <w:p>
-      <w:pPr>
-        <w:jc w:val="both"/>
-        <w:rPr>
-          <w:rFonts w:ascii="Times New Roman" w:eastAsia="Times New Roman" w:hAnsi="Times New Roman" w:cs="Times New Roman"/>
-          <w:color w:val="000000"/>
-          <w:sz w:val="24"/>
-          <w:szCs w:val="24"/>
-        </w:rPr>
-      </w:pPr>
-      <w:r>
-        <w:rPr>
-          <w:rFonts w:ascii="Times New Roman" w:eastAsia="Times New Roman" w:hAnsi="Times New Roman" w:cs="Times New Roman"/>
-          <w:color w:val="000000"/>
-          <w:sz w:val="24"/>
-          <w:szCs w:val="24"/>
-        </w:rPr>
-        <w:t>The display will also feature text at the top right of the screen using the cstringdisp module provided. The text will be the decimal value of the user’s current score and the note that the game thinks the user is currently playing.</w:t>
-      </w:r>
-    </w:p>
-    <w:p>
-      <w:pPr>
-        <w:jc w:val="both"/>
-        <w:rPr>
-          <w:rFonts w:ascii="Times New Roman" w:eastAsia="Times New Roman" w:hAnsi="Times New Roman" w:cs="Times New Roman"/>
-          <w:color w:val="000000"/>
-          <w:sz w:val="24"/>
-          <w:szCs w:val="24"/>
-        </w:rPr>
-      </w:pPr>
-      <w:r>
-        <w:rPr>
-          <w:rFonts w:ascii="Times New Roman" w:eastAsia="Times New Roman" w:hAnsi="Times New Roman" w:cs="Times New Roman"/>
-          <w:color w:val="000000"/>
-          <w:sz w:val="24"/>
-          <w:szCs w:val="24"/>
-        </w:rPr>
-        <w:t xml:space="preserve">When the game is in the menu state, the cstringdisp module will be relied upon heavily to create a text-based menu to select a song. </w:t>
-      </w:r>
-      <w:r>
-        <w:rPr>
-          <w:rFonts w:ascii="Times New Roman" w:eastAsia="Times New Roman" w:hAnsi="Times New Roman" w:cs="Times New Roman"/>
-          <w:color w:val="000000"/>
-          <w:sz w:val="24"/>
-          <w:szCs w:val="24"/>
-        </w:rPr>
-        <w:t>An alpha-blended rectangle will b</w:t>
-      </w:r>
-      <w:r>
-        <w:rPr>
-          <w:rFonts w:ascii="Times New Roman" w:eastAsia="Times New Roman" w:hAnsi="Times New Roman" w:cs="Times New Roman"/>
-          <w:color w:val="000000"/>
-          <w:sz w:val="24"/>
-          <w:szCs w:val="24"/>
-        </w:rPr>
-        <w:t xml:space="preserve">e superimposed on the currently </w:t>
-      </w:r>
-      <w:r>
-        <w:rPr>
-          <w:rFonts w:ascii="Times New Roman" w:eastAsia="Times New Roman" w:hAnsi="Times New Roman" w:cs="Times New Roman"/>
-          <w:color w:val="000000"/>
-          <w:sz w:val="24"/>
-          <w:szCs w:val="24"/>
-        </w:rPr>
-        <w:t>selected menu button.</w:t>
-      </w:r>
-    </w:p>
-    <w:p>
-      <w:pPr>
-        <w:jc w:val="both"/>
-        <w:rPr>
-          <w:rFonts w:ascii="Times New Roman" w:eastAsia="Times New Roman" w:hAnsi="Times New Roman" w:cs="Times New Roman"/>
-          <w:color w:val="000000"/>
-          <w:sz w:val="24"/>
-          <w:szCs w:val="24"/>
-        </w:rPr>
-      </w:pPr>
-    </w:p>
-    <w:p>
-      <w:pPr>
-        <w:jc w:val="both"/>
+        <w:br/>
+      </w:r>
+      <w:r>
         <w:rPr>
           <w:rFonts w:ascii="Times New Roman" w:eastAsia="Times New Roman" w:hAnsi="Times New Roman" w:cs="Times New Roman"/>
           <w:color w:val="000000"/>
           <w:sz w:val="28"/>
           <w:szCs w:val="28"/>
         </w:rPr>
-      </w:pPr>
+        <w:t>2.4</w:t>
+      </w:r>
       <w:r>
         <w:rPr>
           <w:rFonts w:ascii="Times New Roman" w:eastAsia="Times New Roman" w:hAnsi="Times New Roman" w:cs="Times New Roman"/>
@@ -2161,7 +1953,7 @@
           <w:sz w:val="28"/>
           <w:szCs w:val="28"/>
         </w:rPr>
-        <w:t>3</w:t>
+        <w:t xml:space="preserve"> </w:t>
       </w:r>
       <w:r>
         <w:rPr>
@@ -2170,6 +1962,417 @@
           <w:sz w:val="28"/>
           <w:szCs w:val="28"/>
         </w:rPr>
+        <w:t xml:space="preserve">Video </w:t>
+      </w:r>
+      <w:r>
+        <w:rPr>
+          <w:rFonts w:ascii="Times New Roman" w:eastAsia="Times New Roman" w:hAnsi="Times New Roman" w:cs="Times New Roman"/>
+          <w:color w:val="000000"/>
+          <w:sz w:val="28"/>
+          <w:szCs w:val="28"/>
+        </w:rPr>
+        <w:t xml:space="preserve">Display </w:t>
+      </w:r>
+      <w:r>
+        <w:rPr>
+          <w:rFonts w:ascii="Times New Roman" w:eastAsia="Times New Roman" w:hAnsi="Times New Roman" w:cs="Times New Roman"/>
+          <w:color w:val="000000"/>
+          <w:sz w:val="28"/>
+          <w:szCs w:val="28"/>
+        </w:rPr>
+        <w:t>(Paul)</w:t>
+      </w:r>
+    </w:p>
+    <w:p>
+      <w:pPr>
+        <w:jc w:val="both"/>
+        <w:rPr>
+          <w:rFonts w:ascii="Times" w:eastAsia="Times New Roman" w:hAnsi="Times" w:cs="Times New Roman"/>
+          <w:color w:val="000000"/>
+          <w:sz w:val="24"/>
+          <w:szCs w:val="24"/>
+        </w:rPr>
+      </w:pPr>
+      <w:r>
+        <w:rPr>
+          <w:rFonts w:ascii="Times New Roman" w:eastAsia="Times New Roman" w:hAnsi="Times New Roman" w:cs="Times New Roman"/>
+          <w:color w:val="000000"/>
+          <w:sz w:val="24"/>
+          <w:szCs w:val="24"/>
+        </w:rPr>
+        <w:t>The video display</w:t>
+      </w:r>
+      <w:r>
+        <w:rPr>
+          <w:rFonts w:ascii="Times New Roman" w:eastAsia="Times New Roman" w:hAnsi="Times New Roman" w:cs="Times New Roman"/>
+          <w:color w:val="000000"/>
+          <w:sz w:val="24"/>
+          <w:szCs w:val="24"/>
+        </w:rPr>
+        <w:t xml:space="preserve"> module is responsible for taking game and note data and outputting a VGA video signal. There are several video elements to display: the incoming note data, the current score and the current pitch. Because of the quantity of information on the screen the VGA output will be </w:t>
+      </w:r>
+      <w:r>
+        <w:rPr>
+          <w:rFonts w:ascii="Times New Roman" w:eastAsia="Times New Roman" w:hAnsi="Times New Roman" w:cs="Times New Roman"/>
+          <w:color w:val="000000"/>
+          <w:sz w:val="24"/>
+          <w:szCs w:val="24"/>
+        </w:rPr>
+        <w:t xml:space="preserve">set to a resolution of 1024x768; </w:t>
+      </w:r>
+      <w:r>
+        <w:rPr>
+          <w:rFonts w:ascii="Times New Roman" w:eastAsia="Times New Roman" w:hAnsi="Times New Roman" w:cs="Times New Roman"/>
+          <w:color w:val="000000"/>
+          <w:sz w:val="24"/>
+          <w:szCs w:val="24"/>
+        </w:rPr>
+        <w:t>the system clock frequency will be set to 65MHz</w:t>
+      </w:r>
+      <w:r>
+        <w:rPr>
+          <w:rFonts w:ascii="Times New Roman" w:eastAsia="Times New Roman" w:hAnsi="Times New Roman" w:cs="Times New Roman"/>
+          <w:color w:val="000000"/>
+          <w:sz w:val="24"/>
+          <w:szCs w:val="24"/>
+        </w:rPr>
+        <w:t xml:space="preserve"> to accommodate this resolution.</w:t>
+      </w:r>
+    </w:p>
+    <w:p>
+      <w:pPr>
+        <w:jc w:val="both"/>
+        <w:rPr>
+          <w:rFonts w:ascii="Times" w:eastAsia="Times New Roman" w:hAnsi="Times" w:cs="Times New Roman"/>
+          <w:color w:val="000000"/>
+          <w:sz w:val="24"/>
+          <w:szCs w:val="24"/>
+        </w:rPr>
+      </w:pPr>
+      <w:r>
+        <w:rPr>
+          <w:rFonts w:ascii="Times New Roman" w:eastAsia="Times New Roman" w:hAnsi="Times New Roman" w:cs="Times New Roman"/>
+          <w:color w:val="000000"/>
+          <w:sz w:val="24"/>
+          <w:szCs w:val="24"/>
+        </w:rPr>
+        <w:t xml:space="preserve">The </w:t>
+      </w:r>
+      <w:proofErr w:type="gramStart"/>
+      <w:r>
+        <w:rPr>
+          <w:rFonts w:ascii="Times New Roman" w:eastAsia="Times New Roman" w:hAnsi="Times New Roman" w:cs="Times New Roman"/>
+          <w:color w:val="000000"/>
+          <w:sz w:val="24"/>
+          <w:szCs w:val="24"/>
+        </w:rPr>
+        <w:t>VGA signal output will be handled by the labkit’s onboard ADV7125 Triple 8-bit Video DAC</w:t>
+      </w:r>
+      <w:proofErr w:type="gramEnd"/>
+      <w:r>
+        <w:rPr>
+          <w:rFonts w:ascii="Times New Roman" w:eastAsia="Times New Roman" w:hAnsi="Times New Roman" w:cs="Times New Roman"/>
+          <w:color w:val="000000"/>
+          <w:sz w:val="24"/>
+          <w:szCs w:val="24"/>
+        </w:rPr>
+        <w:t>. The XVGA module used in Lab 3 will be reused to handle interactions with the ADV7125.</w:t>
+      </w:r>
+    </w:p>
+    <w:p>
+      <w:pPr>
+        <w:jc w:val="both"/>
+        <w:rPr>
+          <w:rFonts w:ascii="Times New Roman" w:eastAsia="Times New Roman" w:hAnsi="Times New Roman" w:cs="Times New Roman"/>
+          <w:color w:val="000000"/>
+          <w:sz w:val="24"/>
+          <w:szCs w:val="24"/>
+        </w:rPr>
+      </w:pPr>
+      <w:r>
+        <w:rPr>
+          <w:rFonts w:ascii="Times New Roman" w:eastAsia="Times New Roman" w:hAnsi="Times New Roman" w:cs="Times New Roman"/>
+          <w:color w:val="000000"/>
+          <w:sz w:val="24"/>
+          <w:szCs w:val="24"/>
+        </w:rPr>
+        <w:t>The music</w:t>
+      </w:r>
+      <w:r>
+        <w:rPr>
+          <w:rFonts w:ascii="Times New Roman" w:eastAsia="Times New Roman" w:hAnsi="Times New Roman" w:cs="Times New Roman"/>
+          <w:color w:val="000000"/>
+          <w:sz w:val="24"/>
+          <w:szCs w:val="24"/>
+        </w:rPr>
+        <w:t>al</w:t>
+      </w:r>
+      <w:r>
+        <w:rPr>
+          <w:rFonts w:ascii="Times New Roman" w:eastAsia="Times New Roman" w:hAnsi="Times New Roman" w:cs="Times New Roman"/>
+          <w:color w:val="000000"/>
+          <w:sz w:val="24"/>
+          <w:szCs w:val="24"/>
+        </w:rPr>
+        <w:t xml:space="preserve"> score logic will provide </w:t>
+      </w:r>
+      <w:r>
+        <w:rPr>
+          <w:rFonts w:ascii="Times New Roman" w:eastAsia="Times New Roman" w:hAnsi="Times New Roman" w:cs="Times New Roman"/>
+          <w:color w:val="000000"/>
+          <w:sz w:val="24"/>
+          <w:szCs w:val="24"/>
+        </w:rPr>
+        <w:t>this module</w:t>
+      </w:r>
+      <w:r>
+        <w:rPr>
+          <w:rFonts w:ascii="Times New Roman" w:eastAsia="Times New Roman" w:hAnsi="Times New Roman" w:cs="Times New Roman"/>
+          <w:color w:val="000000"/>
+          <w:sz w:val="24"/>
+          <w:szCs w:val="24"/>
+        </w:rPr>
+        <w:t xml:space="preserve"> with a sequence of the next sixteen notes. These notes will be rendered on the screen horizontally in time and vertically in pitch. Each note will be created with the rectangular blob module from Lab 3. There will be certain y-axis values for each pitch, and ea</w:t>
+      </w:r>
+      <w:r>
+        <w:rPr>
+          <w:rFonts w:ascii="Times New Roman" w:eastAsia="Times New Roman" w:hAnsi="Times New Roman" w:cs="Times New Roman"/>
+          <w:color w:val="000000"/>
+          <w:sz w:val="24"/>
+          <w:szCs w:val="24"/>
+        </w:rPr>
+        <w:t>ch note will initially occupy</w:t>
+      </w:r>
+      <w:r>
+        <w:rPr>
+          <w:rFonts w:ascii="Times New Roman" w:eastAsia="Times New Roman" w:hAnsi="Times New Roman" w:cs="Times New Roman"/>
+          <w:color w:val="000000"/>
+          <w:sz w:val="24"/>
+          <w:szCs w:val="24"/>
+        </w:rPr>
+        <w:t xml:space="preserve"> 1/15</w:t>
+      </w:r>
+      <w:r>
+        <w:rPr>
+          <w:rFonts w:ascii="Times New Roman" w:eastAsia="Times New Roman" w:hAnsi="Times New Roman" w:cs="Times New Roman"/>
+          <w:color w:val="000000"/>
+          <w:sz w:val="24"/>
+          <w:szCs w:val="24"/>
+          <w:vertAlign w:val="superscript"/>
+        </w:rPr>
+        <w:t>th</w:t>
+      </w:r>
+      <w:r>
+        <w:rPr>
+          <w:rFonts w:ascii="Times New Roman" w:eastAsia="Times New Roman" w:hAnsi="Times New Roman" w:cs="Times New Roman"/>
+          <w:color w:val="000000"/>
+          <w:sz w:val="24"/>
+          <w:szCs w:val="24"/>
+        </w:rPr>
+        <w:t xml:space="preserve"> the screen</w:t>
+      </w:r>
+      <w:r>
+        <w:rPr>
+          <w:rFonts w:ascii="Times New Roman" w:eastAsia="Times New Roman" w:hAnsi="Times New Roman" w:cs="Times New Roman"/>
+          <w:color w:val="000000"/>
+          <w:sz w:val="24"/>
+          <w:szCs w:val="24"/>
+        </w:rPr>
+        <w:t xml:space="preserve"> width</w:t>
+      </w:r>
+      <w:r>
+        <w:rPr>
+          <w:rFonts w:ascii="Times New Roman" w:eastAsia="Times New Roman" w:hAnsi="Times New Roman" w:cs="Times New Roman"/>
+          <w:color w:val="000000"/>
+          <w:sz w:val="24"/>
+          <w:szCs w:val="24"/>
+        </w:rPr>
+        <w:t xml:space="preserve"> arranged horizontally. The notes will move horizontally leftward at a rate that after one tempo interval they will have moved across 1/15</w:t>
+      </w:r>
+      <w:r>
+        <w:rPr>
+          <w:rFonts w:ascii="Times New Roman" w:eastAsia="Times New Roman" w:hAnsi="Times New Roman" w:cs="Times New Roman"/>
+          <w:color w:val="000000"/>
+          <w:sz w:val="24"/>
+          <w:szCs w:val="24"/>
+          <w:vertAlign w:val="superscript"/>
+        </w:rPr>
+        <w:t>th</w:t>
+      </w:r>
+      <w:r>
+        <w:rPr>
+          <w:rFonts w:ascii="Times New Roman" w:eastAsia="Times New Roman" w:hAnsi="Times New Roman" w:cs="Times New Roman"/>
+          <w:color w:val="000000"/>
+          <w:sz w:val="24"/>
+          <w:szCs w:val="24"/>
+        </w:rPr>
+        <w:t xml:space="preserve"> of the screen. As the 1</w:t>
+      </w:r>
+      <w:r>
+        <w:rPr>
+          <w:rFonts w:ascii="Times New Roman" w:eastAsia="Times New Roman" w:hAnsi="Times New Roman" w:cs="Times New Roman"/>
+          <w:color w:val="000000"/>
+          <w:sz w:val="24"/>
+          <w:szCs w:val="24"/>
+          <w:vertAlign w:val="superscript"/>
+        </w:rPr>
+        <w:t>st</w:t>
+      </w:r>
+      <w:r>
+        <w:rPr>
+          <w:rFonts w:ascii="Times New Roman" w:eastAsia="Times New Roman" w:hAnsi="Times New Roman" w:cs="Times New Roman"/>
+          <w:color w:val="000000"/>
+          <w:sz w:val="24"/>
+          <w:szCs w:val="24"/>
+          <w:vertAlign w:val="superscript"/>
+        </w:rPr>
+        <w:t xml:space="preserve"> </w:t>
+      </w:r>
+      <w:r>
+        <w:rPr>
+          <w:rFonts w:ascii="Times New Roman" w:eastAsia="Times New Roman" w:hAnsi="Times New Roman" w:cs="Times New Roman"/>
+          <w:color w:val="000000"/>
+          <w:sz w:val="24"/>
+          <w:szCs w:val="24"/>
+        </w:rPr>
+        <w:t>note begins to move off the screen, the 16</w:t>
+      </w:r>
+      <w:r>
+        <w:rPr>
+          <w:rFonts w:ascii="Times New Roman" w:eastAsia="Times New Roman" w:hAnsi="Times New Roman" w:cs="Times New Roman"/>
+          <w:color w:val="000000"/>
+          <w:sz w:val="24"/>
+          <w:szCs w:val="24"/>
+          <w:vertAlign w:val="superscript"/>
+        </w:rPr>
+        <w:t>th</w:t>
+      </w:r>
+      <w:r>
+        <w:rPr>
+          <w:rFonts w:ascii="Times New Roman" w:eastAsia="Times New Roman" w:hAnsi="Times New Roman" w:cs="Times New Roman"/>
+          <w:color w:val="000000"/>
+          <w:sz w:val="24"/>
+          <w:szCs w:val="24"/>
+        </w:rPr>
+        <w:t xml:space="preserve"> note will start to move in.</w:t>
+      </w:r>
+    </w:p>
+    <w:p>
+      <w:pPr>
+        <w:jc w:val="both"/>
+        <w:rPr>
+          <w:rFonts w:ascii="Times New Roman" w:eastAsia="Times New Roman" w:hAnsi="Times New Roman" w:cs="Times New Roman"/>
+          <w:color w:val="000000"/>
+          <w:sz w:val="24"/>
+          <w:szCs w:val="24"/>
+        </w:rPr>
+      </w:pPr>
+      <w:r>
+        <w:rPr>
+          <w:rFonts w:ascii="Times New Roman" w:eastAsia="Times New Roman" w:hAnsi="Times New Roman" w:cs="Times New Roman"/>
+          <w:color w:val="000000"/>
+          <w:sz w:val="24"/>
+          <w:szCs w:val="24"/>
+        </w:rPr>
+        <w:t>The user is supposed to play the pitch of the 1</w:t>
+      </w:r>
+      <w:r>
+        <w:rPr>
+          <w:rFonts w:ascii="Times New Roman" w:eastAsia="Times New Roman" w:hAnsi="Times New Roman" w:cs="Times New Roman"/>
+          <w:color w:val="000000"/>
+          <w:sz w:val="24"/>
+          <w:szCs w:val="24"/>
+          <w:vertAlign w:val="superscript"/>
+        </w:rPr>
+        <w:t>st</w:t>
+      </w:r>
+      <w:r>
+        <w:rPr>
+          <w:rFonts w:ascii="Times New Roman" w:eastAsia="Times New Roman" w:hAnsi="Times New Roman" w:cs="Times New Roman"/>
+          <w:color w:val="000000"/>
+          <w:sz w:val="24"/>
+          <w:szCs w:val="24"/>
+        </w:rPr>
+        <w:t xml:space="preserve"> note (leftmost on the screen) at all times. The game logic module will supply a bit indicated whether or not the user is playing the correct note. Based on whether they are or not, the color of the note will change: blue indicating success, red indicating a missed note.</w:t>
+      </w:r>
+    </w:p>
+    <w:p>
+      <w:pPr>
+        <w:jc w:val="both"/>
+        <w:rPr>
+          <w:rFonts w:ascii="Times New Roman" w:eastAsia="Times New Roman" w:hAnsi="Times New Roman" w:cs="Times New Roman"/>
+          <w:color w:val="000000"/>
+          <w:sz w:val="24"/>
+          <w:szCs w:val="24"/>
+        </w:rPr>
+      </w:pPr>
+      <w:r>
+        <w:rPr>
+          <w:rFonts w:ascii="Times New Roman" w:eastAsia="Times New Roman" w:hAnsi="Times New Roman" w:cs="Times New Roman"/>
+          <w:color w:val="000000"/>
+          <w:sz w:val="24"/>
+          <w:szCs w:val="24"/>
+        </w:rPr>
+        <w:t>The display will also feature text at the top right of the screen using the cstringdisp module provided. The text will be the decimal value of the user’s current score and the note that the game thinks the user is currently playing.</w:t>
+      </w:r>
+    </w:p>
+    <w:p>
+      <w:pPr>
+        <w:jc w:val="both"/>
+        <w:rPr>
+          <w:rFonts w:ascii="Times New Roman" w:eastAsia="Times New Roman" w:hAnsi="Times New Roman" w:cs="Times New Roman"/>
+          <w:color w:val="000000"/>
+          <w:sz w:val="24"/>
+          <w:szCs w:val="24"/>
+        </w:rPr>
+      </w:pPr>
+      <w:r>
+        <w:rPr>
+          <w:rFonts w:ascii="Times New Roman" w:eastAsia="Times New Roman" w:hAnsi="Times New Roman" w:cs="Times New Roman"/>
+          <w:color w:val="000000"/>
+          <w:sz w:val="24"/>
+          <w:szCs w:val="24"/>
+        </w:rPr>
+        <w:t>When the game is in the menu state, the cstringdisp module will be relied upon heavily to create a text-based menu to select a song. An alpha-blended rectangle will be superimposed on the currently selected menu button.</w:t>
+      </w:r>
+    </w:p>
+    <w:p>
+      <w:pPr>
+        <w:jc w:val="both"/>
+        <w:rPr>
+          <w:rFonts w:ascii="Times New Roman" w:eastAsia="Times New Roman" w:hAnsi="Times New Roman" w:cs="Times New Roman"/>
+          <w:color w:val="000000"/>
+          <w:sz w:val="24"/>
+          <w:szCs w:val="24"/>
+        </w:rPr>
+      </w:pPr>
+    </w:p>
+    <w:p>
+      <w:pPr>
+        <w:jc w:val="both"/>
+        <w:rPr>
+          <w:rFonts w:ascii="Times New Roman" w:eastAsia="Times New Roman" w:hAnsi="Times New Roman" w:cs="Times New Roman"/>
+          <w:color w:val="000000"/>
+          <w:sz w:val="28"/>
+          <w:szCs w:val="28"/>
+        </w:rPr>
+      </w:pPr>
+      <w:r>
+        <w:rPr>
+          <w:rFonts w:ascii="Times New Roman" w:eastAsia="Times New Roman" w:hAnsi="Times New Roman" w:cs="Times New Roman"/>
+          <w:color w:val="000000"/>
+          <w:sz w:val="28"/>
+          <w:szCs w:val="28"/>
+        </w:rPr>
+        <w:t>3</w:t>
+      </w:r>
+      <w:r>
+        <w:rPr>
+          <w:rFonts w:ascii="Times New Roman" w:eastAsia="Times New Roman" w:hAnsi="Times New Roman" w:cs="Times New Roman"/>
+          <w:color w:val="000000"/>
+          <w:sz w:val="28"/>
+          <w:szCs w:val="28"/>
+        </w:rPr>
         <w:t xml:space="preserve"> Testing</w:t>
       </w:r>
     </w:p>
@@ -2188,23 +2391,7 @@
           <w:sz w:val="24"/>
           <w:szCs w:val="24"/>
         </w:rPr>
-        <w:t xml:space="preserve">The audio processing will be tested through </w:t>
-      </w:r>
-      <w:r>
-        <w:rPr>
-          <w:rFonts w:ascii="Times New Roman" w:hAnsi="Times New Roman" w:cs="Times New Roman"/>
-          <w:sz w:val="24"/>
-          <w:szCs w:val="24"/>
-        </w:rPr>
-        <w:t xml:space="preserve">both </w:t>
-      </w:r>
-      <w:r>
-        <w:rPr>
-          <w:rFonts w:ascii="Times New Roman" w:hAnsi="Times New Roman" w:cs="Times New Roman"/>
-          <w:sz w:val="24"/>
-          <w:szCs w:val="24"/>
-        </w:rPr>
-        <w:t xml:space="preserve">simulation </w:t>
+        <w:t xml:space="preserve">The audio processing will be tested through both simulation </w:t>
       </w:r>
       <w:proofErr w:type="spellStart"/>
       <w:r>
@@ -2222,47 +2409,7 @@
           <w:sz w:val="24"/>
           <w:szCs w:val="24"/>
         </w:rPr>
-        <w:t xml:space="preserve"> and manual tests. T</w:t>
-      </w:r>
-      <w:r>
-        <w:rPr>
-          <w:rFonts w:ascii="Times New Roman" w:hAnsi="Times New Roman" w:cs="Times New Roman"/>
-          <w:sz w:val="24"/>
-          <w:szCs w:val="24"/>
-        </w:rPr>
-        <w:t xml:space="preserve">he FFT and note identification will be tested together in </w:t>
-      </w:r>
-      <w:r>
-        <w:rPr>
-          <w:rFonts w:ascii="Times New Roman" w:hAnsi="Times New Roman" w:cs="Times New Roman"/>
-          <w:sz w:val="24"/>
-          <w:szCs w:val="24"/>
-        </w:rPr>
-        <w:t>ModelSi</w:t>
-      </w:r>
-      <w:r>
-        <w:rPr>
-          <w:rFonts w:ascii="Times New Roman" w:hAnsi="Times New Roman" w:cs="Times New Roman"/>
-          <w:sz w:val="24"/>
-          <w:szCs w:val="24"/>
-        </w:rPr>
-        <w:t>m</w:t>
-      </w:r>
-      <w:r>
-        <w:rPr>
-          <w:rFonts w:ascii="Times New Roman" w:hAnsi="Times New Roman" w:cs="Times New Roman"/>
-          <w:sz w:val="24"/>
-          <w:szCs w:val="24"/>
-        </w:rPr>
-        <w:t xml:space="preserve"> by generating a known frequency signal and verifying the note identification module’s output.</w:t>
-      </w:r>
-      <w:r>
-        <w:rPr>
-          <w:rFonts w:ascii="Times New Roman" w:hAnsi="Times New Roman" w:cs="Times New Roman"/>
-          <w:sz w:val="24"/>
-          <w:szCs w:val="24"/>
-        </w:rPr>
-        <w:t xml:space="preserve"> However real-world signals are significantly more noisy, so it will be necessary to compile and run the module live. The tester can then play known notes while the note identifier’s output is shown on the hex-display.</w:t>
+        <w:t xml:space="preserve"> and manual tests. The FFT and note identification will be tested together in Modalism by generating a known frequency signal and verifying the note identification module’s output. However real-world signals are significantly more noisy, so it will be necessary to compile and run the module live. The tester can then play known notes while the note identifier’s output is shown on the hex-display.</w:t>
       </w:r>
     </w:p>
     <w:p>
@@ -2280,31 +2427,7 @@
           <w:sz w:val="24"/>
           <w:szCs w:val="24"/>
         </w:rPr>
-        <w:t xml:space="preserve">Both the game logic and musical score modules can be tested (separately) in ModelSim since they concern </w:t>
-      </w:r>
-      <w:r>
-        <w:rPr>
-          <w:rFonts w:ascii="Times New Roman" w:hAnsi="Times New Roman" w:cs="Times New Roman"/>
-          <w:sz w:val="24"/>
-          <w:szCs w:val="24"/>
-        </w:rPr>
-        <w:t xml:space="preserve">exclusively </w:t>
-      </w:r>
-      <w:r>
-        <w:rPr>
-          <w:rFonts w:ascii="Times New Roman" w:hAnsi="Times New Roman" w:cs="Times New Roman"/>
-          <w:sz w:val="24"/>
-          <w:szCs w:val="24"/>
-        </w:rPr>
-        <w:t xml:space="preserve">digital inputs and outputs. By looking at the modules’ outputs after several sequences of inputs </w:t>
-      </w:r>
-      <w:r>
-        <w:rPr>
-          <w:rFonts w:ascii="Times New Roman" w:hAnsi="Times New Roman" w:cs="Times New Roman"/>
-          <w:sz w:val="24"/>
-          <w:szCs w:val="24"/>
-        </w:rPr>
-        <w:t>it will be possible to verify correctness.</w:t>
+        <w:t>Both the game logic and musical score modules can be tested (separately) in ModelSim since they concern exclusively digital inputs and outputs. By looking at the modules’ outputs after several sequences of inputs it will be possible to verify correctness.</w:t>
       </w:r>
     </w:p>
     <w:p>
@@ -2322,17 +2445,10 @@
           <w:sz w:val="24"/>
           <w:szCs w:val="24"/>
         </w:rPr>
-        <w:t>The video processing is not well suited for simulation because of its vast quantity of data. It will therefore be tested</w:t>
-      </w:r>
-      <w:r>
-        <w:rPr>
-          <w:rFonts w:ascii="Times New Roman" w:hAnsi="Times New Roman" w:cs="Times New Roman"/>
-          <w:sz w:val="24"/>
-          <w:szCs w:val="24"/>
-        </w:rPr>
-        <w:t xml:space="preserve"> by inspection.</w:t>
-      </w:r>
-    </w:p>
+        <w:t>The video processing is not well suited for simulation because of its vast quantity of data. It will therefore be tested by inspection.</w:t>
+      </w:r>
+    </w:p>
+    <w:p/>
     <w:sectPr>
       <w:pgSz w:w="12240" w:h="15840"/>
       <w:pgMar w:top="1440" w:right="1800" w:bottom="1440" w:left="1800" w:header="720" w:footer="720" w:gutter="0"/>
@@ -4364,7 +4480,7 @@
 </file>
 
 <file path=customXml/itemProps1.xml><?xml version="1.0" encoding="utf-8"?>
-<ds:datastoreItem xmlns:ds="http://schemas.openxmlformats.org/officeDocument/2006/customXml" ds:itemID="{71540088-5FFD-D54A-809A-7FD25DEB3FB4}">
+<ds:datastoreItem xmlns:ds="http://schemas.openxmlformats.org/officeDocument/2006/customXml" ds:itemID="{00016CA2-1E66-2540-AEB6-6D28A93817E3}">
   <ds:schemaRefs>
     <ds:schemaRef ds:uri="http://schemas.openxmlformats.org/officeDocument/2006/bibliography"/>
   </ds:schemaRefs>

</xml_diff>